<commit_message>
update to R2 manuscript and letter
</commit_message>
<xml_diff>
--- a/manuscript/Submission 2/manuscript.docx
+++ b/manuscript/Submission 2/manuscript.docx
@@ -411,15 +411,218 @@
     <w:p>
       <w:pPr>
         <w:pStyle w:val="normal0"/>
+        <w:ind w:firstLine="0"/>
+        <w:rPr>
+          <w:color w:val="FF0000"/>
+        </w:rPr>
+      </w:pPr>
+      <w:bookmarkStart w:id="0" w:name="_GoBack"/>
+      <w:r>
+        <w:rPr>
+          <w:color w:val="FF0000"/>
+        </w:rPr>
+        <w:tab/>
+      </w:r>
+      <w:r>
+        <w:rPr>
+          <w:color w:val="FF0000"/>
+        </w:rPr>
+        <w:t>This prediction is consistent with previous research</w:t>
+      </w:r>
+      <w:r>
+        <w:rPr>
+          <w:color w:val="FF0000"/>
+        </w:rPr>
+        <w:t xml:space="preserve"> that the mere act of completing a Race IAT can influence subsequent behaviour</w:t>
+      </w:r>
+      <w:r>
+        <w:rPr>
+          <w:color w:val="FF0000"/>
+        </w:rPr>
+        <w:t xml:space="preserve">: Vorauer (2012) </w:t>
+      </w:r>
+      <w:r>
+        <w:rPr>
+          <w:color w:val="FF0000"/>
+        </w:rPr>
+        <w:t xml:space="preserve">demonstrated that when White students completed a Race IAT prior to an intergroup interaction, </w:t>
+      </w:r>
+      <w:r>
+        <w:rPr>
+          <w:color w:val="FF0000"/>
+        </w:rPr>
+        <w:t xml:space="preserve">their </w:t>
+      </w:r>
+      <w:r>
+        <w:rPr>
+          <w:color w:val="FF0000"/>
+        </w:rPr>
+        <w:t xml:space="preserve">non-White (Canadian Aboriginal) </w:t>
+      </w:r>
+      <w:r>
+        <w:rPr>
+          <w:color w:val="FF0000"/>
+        </w:rPr>
+        <w:t>interaction partner left the exchange f</w:t>
+      </w:r>
+      <w:r>
+        <w:rPr>
+          <w:color w:val="FF0000"/>
+        </w:rPr>
+        <w:t xml:space="preserve">eeling less positively regarded (relative to when they completed a Control IAT, or when their interaction partner was White). </w:t>
+      </w:r>
+      <w:r>
+        <w:rPr>
+          <w:color w:val="FF0000"/>
+        </w:rPr>
+        <w:t>W</w:t>
+      </w:r>
+      <w:r>
+        <w:rPr>
+          <w:color w:val="FF0000"/>
+        </w:rPr>
+        <w:t xml:space="preserve">hereas </w:t>
+      </w:r>
+      <w:proofErr w:type="spellStart"/>
+      <w:r>
+        <w:rPr>
+          <w:color w:val="FF0000"/>
+        </w:rPr>
+        <w:t>Vorauer’s</w:t>
+      </w:r>
+      <w:proofErr w:type="spellEnd"/>
+      <w:r>
+        <w:rPr>
+          <w:color w:val="FF0000"/>
+        </w:rPr>
+        <w:t xml:space="preserve"> was interested in chan</w:t>
+      </w:r>
+      <w:r>
+        <w:rPr>
+          <w:color w:val="FF0000"/>
+        </w:rPr>
+        <w:t xml:space="preserve">ges in behaviour in subsequent interracial interactions, we address the question of whether the completing an IAT changes the same implicit evaluative biases that the task is intended to assess. </w:t>
+      </w:r>
+      <w:r>
+        <w:rPr>
+          <w:color w:val="FF0000"/>
+        </w:rPr>
+        <w:t xml:space="preserve">Although </w:t>
+      </w:r>
+      <w:proofErr w:type="spellStart"/>
+      <w:r>
+        <w:rPr>
+          <w:color w:val="FF0000"/>
+        </w:rPr>
+        <w:t>Vorauer’s</w:t>
+      </w:r>
+      <w:proofErr w:type="spellEnd"/>
+      <w:r>
+        <w:rPr>
+          <w:color w:val="FF0000"/>
+        </w:rPr>
+        <w:t xml:space="preserve"> implied mechanisms (e.g., caution, inhibition) certainly differ from </w:t>
+      </w:r>
+      <w:r>
+        <w:rPr>
+          <w:color w:val="FF0000"/>
+        </w:rPr>
+        <w:t xml:space="preserve">those </w:t>
+      </w:r>
+      <w:r>
+        <w:rPr>
+          <w:color w:val="FF0000"/>
+        </w:rPr>
+        <w:t xml:space="preserve">that we </w:t>
+      </w:r>
+      <w:r>
+        <w:rPr>
+          <w:color w:val="FF0000"/>
+        </w:rPr>
+        <w:t xml:space="preserve">put forward </w:t>
+      </w:r>
+      <w:r>
+        <w:rPr>
+          <w:color w:val="FF0000"/>
+        </w:rPr>
+        <w:t>here (</w:t>
+      </w:r>
+      <w:r>
+        <w:rPr>
+          <w:color w:val="FF0000"/>
+        </w:rPr>
+        <w:t xml:space="preserve">i.e., </w:t>
+      </w:r>
+      <w:r>
+        <w:rPr>
+          <w:color w:val="FF0000"/>
+        </w:rPr>
+        <w:t>analogical learning</w:t>
+      </w:r>
+      <w:r>
+        <w:rPr>
+          <w:color w:val="FF0000"/>
+        </w:rPr>
+        <w:t xml:space="preserve"> within the IAT</w:t>
+      </w:r>
+      <w:r>
+        <w:rPr>
+          <w:color w:val="FF0000"/>
+        </w:rPr>
+        <w:t xml:space="preserve">), however the two are not mutually exclusive. For instance, increased </w:t>
+      </w:r>
+      <w:r>
+        <w:rPr>
+          <w:i/>
+          <w:color w:val="FF0000"/>
+        </w:rPr>
+        <w:t>interpersonal</w:t>
+      </w:r>
+      <w:r>
+        <w:rPr>
+          <w:color w:val="FF0000"/>
+        </w:rPr>
+        <w:t xml:space="preserve"> caution and inhibition may be a downstream consequence of the </w:t>
+      </w:r>
+      <w:r>
+        <w:rPr>
+          <w:i/>
+          <w:color w:val="FF0000"/>
+        </w:rPr>
+        <w:t>intrapersonal</w:t>
+      </w:r>
+      <w:r>
+        <w:rPr>
+          <w:color w:val="FF0000"/>
+        </w:rPr>
+        <w:t xml:space="preserve"> analogical learning that plays out within the IAT itself. </w:t>
+      </w:r>
+    </w:p>
+    <w:bookmarkEnd w:id="0"/>
+    <w:p>
+      <w:pPr>
+        <w:pStyle w:val="normal0"/>
       </w:pPr>
       <w:r>
         <w:t>Across four pre-registered experiments, we asked participants to first complete either</w:t>
       </w:r>
       <w:r>
-        <w:t xml:space="preserve"> a Race IAT (intervention) or a </w:t>
-      </w:r>
-      <w:r>
-        <w:t>flowers-insects IAT (control) and then administered addi</w:t>
+        <w:t xml:space="preserve"> a Race IAT (intervention) or </w:t>
+      </w:r>
+      <w:proofErr w:type="gramStart"/>
+      <w:r>
+        <w:t xml:space="preserve">a </w:t>
+      </w:r>
+      <w:r>
+        <w:t>flowers</w:t>
+      </w:r>
+      <w:proofErr w:type="gramEnd"/>
+      <w:r>
+        <w:t xml:space="preserve">-insects IAT (control) and then </w:t>
+      </w:r>
+      <w:r>
+        <w:lastRenderedPageBreak/>
+        <w:t>administered addi</w:t>
       </w:r>
       <w:r>
         <w:t>tional measures of racial bias.</w:t>
@@ -464,11 +667,7 @@
         </w:r>
       </w:hyperlink>
       <w:r>
-        <w:t xml:space="preserve">). </w:t>
-      </w:r>
-      <w:r>
-        <w:lastRenderedPageBreak/>
-        <w:t>Detailed descriptions of each measure and the full results of all models are available in the Supplementary Materials.</w:t>
+        <w:t>). Detailed descriptions of each measure and the full results of all models are available in the Supplementary Materials.</w:t>
       </w:r>
     </w:p>
     <w:p>
@@ -508,7 +707,11 @@
         <w:t xml:space="preserve"> and experiments were completed in the participant’s web browser. </w:t>
       </w:r>
       <w:r>
-        <w:t xml:space="preserve">Participants provided informed consent prior to participation in all experiments. In order to form homogenous racial in- and out-groups between participants and stimuli, we only White participants, and </w:t>
+        <w:t xml:space="preserve">Participants provided informed consent prior to participation in all experiments. In order to form homogenous </w:t>
+      </w:r>
+      <w:r>
+        <w:lastRenderedPageBreak/>
+        <w:t xml:space="preserve">racial in- and out-groups between participants and stimuli, we only White participants, and </w:t>
       </w:r>
       <w:r>
         <w:t>dependent</w:t>
@@ -521,12 +724,14 @@
       <w:pPr>
         <w:pStyle w:val="normal0"/>
       </w:pPr>
+      <w:proofErr w:type="gramStart"/>
       <w:r>
         <w:rPr>
           <w:b/>
         </w:rPr>
         <w:t>Procedure and measures.</w:t>
       </w:r>
+      <w:proofErr w:type="gramEnd"/>
       <w:r>
         <w:t xml:space="preserve"> Listed by order of completion, participants completed the Modern Racism Scale (McConahay, 1986), either a (intervention) Race IAT or (control) Flowers-Insects IAT, </w:t>
       </w:r>
@@ -540,11 +745,58 @@
         <w:t>that</w:t>
       </w:r>
       <w:r>
-        <w:t xml:space="preserve"> varied between studies. They then provided self-report ratings of the images of Black faces used in the behavioural tasks using a 1-to-7 Likert scale (“very negative” to “very positive”). The presence of any </w:t>
-      </w:r>
+        <w:t xml:space="preserve"> varied between studies. They then provided self-report ratings of the images of Black faces used in the behavioural tasks using a 1-to-7 Likert scale (“very negative” to “very positive”). The presence of any differences between the conditions could therefore be attributed to the influence of the IAT’s use of racial or non-racial stimuli. </w:t>
+      </w:r>
+    </w:p>
+    <w:p>
+      <w:pPr>
+        <w:pStyle w:val="normal0"/>
+      </w:pPr>
+      <w:r>
+        <w:t xml:space="preserve">All IAT task parameters followed the recommendations of a methodological review the IAT (Nosek, Greenwald, &amp; Banaji, 2005). The Race IAT used the same stimuli that are typically employed on the well-known Project Implicit website since 2002 (Xu et al., 2014). The Flowers-Insects IAT was identical to this except that the concept categories were changed from racial exemplars to images of flowers and insects (Greenwald, McGhee, &amp; Schwartz, 1998). </w:t>
+      </w:r>
+    </w:p>
+    <w:p>
+      <w:pPr>
+        <w:pStyle w:val="normal0"/>
+      </w:pPr>
       <w:r>
         <w:lastRenderedPageBreak/>
-        <w:t xml:space="preserve">differences between the conditions could therefore be attributed to the influence of the IAT’s use of racial or non-racial stimuli. </w:t>
+        <w:t>Changes in automatic behaviour due to completing the IAT were assessed using a subsequent task</w:t>
+      </w:r>
+      <w:proofErr w:type="gramStart"/>
+      <w:r>
+        <w:t>: either</w:t>
+      </w:r>
+      <w:proofErr w:type="gramEnd"/>
+      <w:r>
+        <w:t xml:space="preserve"> the Single-Category IAT (Karpinski &amp; Steinman, 2006), Affect Misattribution Procedure (Payne, Cheng, Govorun, &amp; Stewart, 2005), or Police Officer's Dilemma task (Correll, Hudson, Guillermo, &amp; Ma, 2014). In all cases, we employed single-category variants of these tasks that included images of Black people (but not White people) so as to provide a procedurally non-relative measures of implicit evaluations of the racial out-group only. All other details of each measure followed typical practices for these widely used measures and were based on the result of methodological reviews where possible (Correll et al., 2014; Nosek et al., 2005). The Single-Category IAT (SC-IAT: Experiment 1) provided a measure of automatic evaluations towards Black people through the relative speed of categorization of Black faces when mapped to the same key as either positive or negative words (Karpinski &amp; Steinman, 2006). The Affect Misattribution Procedure (AMP: Experiments 2 &amp; 3) provided a measure of automatic evaluation of Black people through the misattribution of the valence of prime stimuli (Black faces vs. neutral primes) to target stimuli (Chinese characters; see Payne et al., 2010 for previous use of the single-category AMP). Both the SC-IAT and AMP employed the same images of Black faces as the Race IAT. Finall</w:t>
+      </w:r>
+      <w:r>
+        <w:t>y, the Police Officer’s Dilemma</w:t>
+      </w:r>
+      <w:r>
+        <w:t xml:space="preserve"> task (POD: Experiment 4) captured automatic violence bias by presenting participants with images of Black men who are either armed </w:t>
+      </w:r>
+      <w:r>
+        <w:lastRenderedPageBreak/>
+        <w:t>with a gun or unarmed and requires them to emit a “shoot” or “don’t shoot” response under time pressure. Previous studies have demonstrated a greater propensity to shoot images of Black men relative to White therefore providing a measure of racial violence bias (Correll et al., 2014).</w:t>
+      </w:r>
+    </w:p>
+    <w:p>
+      <w:pPr>
+        <w:pStyle w:val="Heading1"/>
+      </w:pPr>
+      <w:r>
+        <w:t>Results</w:t>
+      </w:r>
+    </w:p>
+    <w:p>
+      <w:pPr>
+        <w:pStyle w:val="Heading2"/>
+      </w:pPr>
+      <w:r>
+        <w:t>Experiment 1</w:t>
       </w:r>
     </w:p>
     <w:p>
@@ -552,7 +804,155 @@
         <w:pStyle w:val="normal0"/>
       </w:pPr>
       <w:r>
-        <w:t xml:space="preserve">All IAT task parameters followed the recommendations of a methodological review the IAT (Nosek, Greenwald, &amp; Banaji, 2005). The Race IAT used the same stimuli that are typically employed on the well-known Project Implicit website since 2002 (Xu et al., 2014). The Flowers-Insects IAT was identical to this except that the concept categories were changed from racial exemplars to images of flowers and insects (Greenwald, McGhee, &amp; Schwartz, 1998). </w:t>
+        <w:t>148 participants met inclusion and exclusion criteria (</w:t>
+      </w:r>
+      <w:r>
+        <w:rPr>
+          <w:i/>
+        </w:rPr>
+        <w:t>M</w:t>
+      </w:r>
+      <w:r>
+        <w:rPr>
+          <w:vertAlign w:val="subscript"/>
+        </w:rPr>
+        <w:t>age</w:t>
+      </w:r>
+      <w:r>
+        <w:t xml:space="preserve"> = 32.1, </w:t>
+      </w:r>
+      <w:r>
+        <w:rPr>
+          <w:i/>
+        </w:rPr>
+        <w:t>SD</w:t>
+      </w:r>
+      <w:r>
+        <w:t xml:space="preserve"> = 11.1; 47 women, 98 men, 3 identified using a non-binary category or provided no response), 11 participants were excluded. In line with our pre-registered data analysis plan, we employed linear mixed effects modeling of reaction times on the SC-IAT. This approach increases power by taking all 120 reaction times from each participant into account, but also accomplishes the same goals as the more common strategy of </w:t>
+      </w:r>
+      <w:r>
+        <w:rPr>
+          <w:i/>
+        </w:rPr>
+        <w:t>D</w:t>
+      </w:r>
+      <w:r>
+        <w:t xml:space="preserve"> scoring (Greenwald, Nosek, &amp; Banaji, 2003). Reaction time was entered as the dependent variable, SC-IAT block, IAT condition and their interaction were entered as fixed effects, modern racism score was entered as a fixed-effect covariate, and participant was entered as a random effect. As hypothesized, SC-IAT effects differed between the two IAT conditions (i.e., there was an interaction effect between SC-IAT block and IAT condition in the prediction of reaction times), </w:t>
+      </w:r>
+      <w:r>
+        <w:rPr>
+          <w:i/>
+        </w:rPr>
+        <w:t>B</w:t>
+      </w:r>
+      <w:r>
+        <w:t xml:space="preserve"> = 4.459, 95% CI [1.030, 7.887], β = 0.017, 95% CI [0.004, 0.029], </w:t>
+      </w:r>
+      <w:r>
+        <w:rPr>
+          <w:i/>
+        </w:rPr>
+        <w:t>p</w:t>
+      </w:r>
+      <w:r>
+        <w:t xml:space="preserve"> = .011, with participants in the Race IAT condition demonstrating </w:t>
+      </w:r>
+      <w:r>
+        <w:lastRenderedPageBreak/>
+        <w:t xml:space="preserve">more negative implicit evaluations of the Black people on the SC-IAT than the Flowers-Insects IAT condition. For the sake of reader familiarity, scoring the SC-IAT data using the </w:t>
+      </w:r>
+      <w:r>
+        <w:rPr>
+          <w:i/>
+        </w:rPr>
+        <w:t>D</w:t>
+      </w:r>
+      <w:r>
+        <w:t xml:space="preserve"> score metric revealed that the differences between the conditions were small (</w:t>
+      </w:r>
+      <w:proofErr w:type="spellStart"/>
+      <w:r>
+        <w:rPr>
+          <w:i/>
+        </w:rPr>
+        <w:t>M</w:t>
+      </w:r>
+      <w:r>
+        <w:rPr>
+          <w:vertAlign w:val="subscript"/>
+        </w:rPr>
+        <w:t>race</w:t>
+      </w:r>
+      <w:proofErr w:type="spellEnd"/>
+      <w:r>
+        <w:rPr>
+          <w:vertAlign w:val="subscript"/>
+        </w:rPr>
+        <w:t xml:space="preserve"> </w:t>
+      </w:r>
+      <w:r>
+        <w:t xml:space="preserve">= -0.02, </w:t>
+      </w:r>
+      <w:proofErr w:type="spellStart"/>
+      <w:r>
+        <w:rPr>
+          <w:i/>
+        </w:rPr>
+        <w:t>M</w:t>
+      </w:r>
+      <w:r>
+        <w:rPr>
+          <w:vertAlign w:val="subscript"/>
+        </w:rPr>
+        <w:t>control</w:t>
+      </w:r>
+      <w:proofErr w:type="spellEnd"/>
+      <w:r>
+        <w:rPr>
+          <w:vertAlign w:val="subscript"/>
+        </w:rPr>
+        <w:t xml:space="preserve"> </w:t>
+      </w:r>
+      <w:r>
+        <w:t xml:space="preserve">= 0.04, SDs = 0.33; Cohen’s </w:t>
+      </w:r>
+      <w:r>
+        <w:rPr>
+          <w:i/>
+        </w:rPr>
+        <w:t>d</w:t>
+      </w:r>
+      <w:r>
+        <w:t xml:space="preserve"> = 0.17</w:t>
+      </w:r>
+      <w:r>
+        <w:t xml:space="preserve">). No differences in self-report ratings were found between the IAT conditions, </w:t>
+      </w:r>
+      <w:r>
+        <w:rPr>
+          <w:i/>
+        </w:rPr>
+        <w:t>B</w:t>
+      </w:r>
+      <w:r>
+        <w:t xml:space="preserve"> = -0.04, 95% CI [-0.18, 0.10], β = -0.04, 95% CI [-0.17, 0.09], </w:t>
+      </w:r>
+      <w:r>
+        <w:rPr>
+          <w:i/>
+        </w:rPr>
+        <w:t>p</w:t>
+      </w:r>
+      <w:r>
+        <w:t xml:space="preserve"> = .560.</w:t>
+      </w:r>
+    </w:p>
+    <w:p>
+      <w:pPr>
+        <w:pStyle w:val="Heading2"/>
+      </w:pPr>
+      <w:r>
+        <w:t>Experiment 2</w:t>
       </w:r>
     </w:p>
     <w:p>
@@ -560,25 +960,132 @@
         <w:pStyle w:val="normal0"/>
       </w:pPr>
       <w:r>
-        <w:t xml:space="preserve">Changes in automatic behaviour due to completing the IAT were assessed using a subsequent task: either the Single-Category IAT (Karpinski &amp; Steinman, 2006), Affect Misattribution Procedure (Payne, Cheng, Govorun, &amp; Stewart, 2005), or Police Officer's Dilemma task (Correll, Hudson, Guillermo, &amp; Ma, 2014). In all cases, we employed single-category variants of these tasks that included images of Black people (but not White people) so as to provide a procedurally non-relative measures of implicit evaluations of the racial out-group only. All other details of each measure followed typical practices for these widely used measures and were based on the result of methodological reviews where possible (Correll et al., 2014; Nosek et al., 2005). The Single-Category IAT (SC-IAT: Experiment 1) provided a measure of automatic evaluations towards Black people through the relative speed of categorization of Black </w:t>
-      </w:r>
+        <w:t>213 participants met inclusion and exclusion criteria (</w:t>
+      </w:r>
+      <w:r>
+        <w:rPr>
+          <w:i/>
+        </w:rPr>
+        <w:t>M</w:t>
+      </w:r>
+      <w:r>
+        <w:rPr>
+          <w:vertAlign w:val="subscript"/>
+        </w:rPr>
+        <w:t>age</w:t>
+      </w:r>
+      <w:r>
+        <w:t xml:space="preserve"> = 35.8, </w:t>
+      </w:r>
+      <w:r>
+        <w:rPr>
+          <w:i/>
+        </w:rPr>
+        <w:t>SD</w:t>
+      </w:r>
+      <w:r>
+        <w:t xml:space="preserve"> = 12.1; 103 women, 108 men, 2 identified using a non-binary category or provided no response), 19 participants were excluded. AMP effects were </w:t>
+      </w:r>
+      <w:r>
+        <w:t>analyzed</w:t>
+      </w:r>
+      <w:r>
+        <w:t xml:space="preserve"> using a logistic mixed-effects model with AMP ratings as the dependent variable, AMP prime type (Black faces vs. a neutral grey square), IAT condition, and their interaction as fixed effects, modern racism score as a fixed-effect covariate, and participant as a random effect. As hypothesized, AMP effects differed between the two IAT conditions, OR = 0.92, 95% CI [0.90, 0.95], </w:t>
+      </w:r>
+      <w:r>
+        <w:rPr>
+          <w:i/>
+        </w:rPr>
+        <w:t>p</w:t>
+      </w:r>
+      <w:r>
+        <w:t xml:space="preserve"> &lt; .001, with participants in the Race IAT condition demonstrating more negative implicit evaluations of Black people than the Flowers-Insects IAT condition. Again, no difference in self-report ratings were found between the IAT conditions, </w:t>
+      </w:r>
+      <w:r>
+        <w:rPr>
+          <w:i/>
+        </w:rPr>
+        <w:t>B</w:t>
+      </w:r>
+      <w:r>
+        <w:t xml:space="preserve"> = 0.10, 95% CI [-0.02, 0.22], β = 0.10, 95% CI [-0.01, 0.21], </w:t>
+      </w:r>
+      <w:r>
+        <w:rPr>
+          <w:i/>
+        </w:rPr>
+        <w:t>p</w:t>
+      </w:r>
+      <w:r>
+        <w:t xml:space="preserve"> = .089.</w:t>
+      </w:r>
+    </w:p>
+    <w:p>
+      <w:pPr>
+        <w:pStyle w:val="Heading2"/>
+      </w:pPr>
       <w:r>
         <w:lastRenderedPageBreak/>
-        <w:t>faces when mapped to the same key as either positive or negative words (Karpinski &amp; Steinman, 2006). The Affect Misattribution Procedure (AMP: Experiments 2 &amp; 3) provided a measure of automatic evaluation of Black people through the misattribution of the valence of prime stimuli (Black faces vs. neutral primes) to target stimuli (Chinese characters; see Payne et al., 2010 for previous use of the single-category AMP). Both the SC-IAT and AMP employed the same images of Black faces as the Race IAT. Finall</w:t>
-      </w:r>
-      <w:r>
-        <w:t>y, the Police Officer’s Dilemma</w:t>
-      </w:r>
-      <w:r>
-        <w:t xml:space="preserve"> task (POD: Experiment 4) captured automatic violence bias by presenting participants with images of Black men who are either armed with a gun or unarmed and requires them to emit a “shoot” or “don’t shoot” response under time pressure. Previous studies have demonstrated a greater propensity to shoot images of Black men relative to White therefore providing a measure of racial violence bias (Correll et al., 2014).</w:t>
-      </w:r>
-    </w:p>
-    <w:p>
-      <w:pPr>
-        <w:pStyle w:val="Heading1"/>
-      </w:pPr>
-      <w:r>
-        <w:t>Results</w:t>
+        <w:t>Experiment 3</w:t>
+      </w:r>
+    </w:p>
+    <w:p>
+      <w:pPr>
+        <w:pStyle w:val="normal0"/>
+      </w:pPr>
+      <w:r>
+        <w:t>Next, in order to assess the replicability of the effect on implicit and explicit measures of evaluation, we conducted an exact self-replication of Experiment 2 (i.e., using the AMP as the dependent variable). 333 participants met inclusion and exclusion criteria (</w:t>
+      </w:r>
+      <w:r>
+        <w:rPr>
+          <w:i/>
+        </w:rPr>
+        <w:t>M</w:t>
+      </w:r>
+      <w:r>
+        <w:rPr>
+          <w:vertAlign w:val="subscript"/>
+        </w:rPr>
+        <w:t>age</w:t>
+      </w:r>
+      <w:r>
+        <w:t xml:space="preserve"> = 36.2, </w:t>
+      </w:r>
+      <w:r>
+        <w:rPr>
+          <w:i/>
+        </w:rPr>
+        <w:t>SD</w:t>
+      </w:r>
+      <w:r>
+        <w:t xml:space="preserve"> = 12.6; 178 women, 156 men), 43 participants were excluded. As hypothesized and consistent with Experiment 2, AMP effects differed between the two IAT conditions, OR = 0.94, 95% CI [0.92, 0.97], </w:t>
+      </w:r>
+      <w:r>
+        <w:rPr>
+          <w:i/>
+        </w:rPr>
+        <w:t>p</w:t>
+      </w:r>
+      <w:r>
+        <w:t xml:space="preserve"> &lt; .001, with participants in the Race IAT condition demonstrating more negative implicit evaluations of the Black people than the Flowers-Insects IAT condition. Self-report ratings of Black people’s faces were more positive when they previously completed a Race IAT than a Flowers-Insects IAT, </w:t>
+      </w:r>
+      <w:r>
+        <w:rPr>
+          <w:i/>
+        </w:rPr>
+        <w:t>B</w:t>
+      </w:r>
+      <w:r>
+        <w:t xml:space="preserve"> = 0.08, 95% CI = [0.08, 0.28], β = 0.17, 95% CI [0.08, 0.25], </w:t>
+      </w:r>
+      <w:r>
+        <w:rPr>
+          <w:i/>
+        </w:rPr>
+        <w:t>p</w:t>
+      </w:r>
+      <w:r>
+        <w:t xml:space="preserve"> = .004.</w:t>
       </w:r>
     </w:p>
     <w:p>
@@ -586,7 +1093,7 @@
         <w:pStyle w:val="Heading2"/>
       </w:pPr>
       <w:r>
-        <w:t>Experiment 1</w:t>
+        <w:t>Experiment 4</w:t>
       </w:r>
     </w:p>
     <w:p>
@@ -594,7 +1101,7 @@
         <w:pStyle w:val="normal0"/>
       </w:pPr>
       <w:r>
-        <w:t>148 participants met inclusion and exclusion criteria (</w:t>
+        <w:t>246 participants met inclusion and exclusion criteria (</w:t>
       </w:r>
       <w:r>
         <w:rPr>
@@ -609,7 +1116,7 @@
         <w:t>age</w:t>
       </w:r>
       <w:r>
-        <w:t xml:space="preserve"> = 32.1, </w:t>
+        <w:t xml:space="preserve"> = 36.1, </w:t>
       </w:r>
       <w:r>
         <w:rPr>
@@ -618,20 +1125,29 @@
         <w:t>SD</w:t>
       </w:r>
       <w:r>
-        <w:t xml:space="preserve"> = 11.1; 47 women, 98 men, 3 identified using a non-binary category or provided no response), 11 participants were excluded. In line with our pre-registered data analysis plan, we employed linear mixed effects modeling of reaction times on the SC-IAT. This approach increases power by taking all 120 reaction times from each participant into account, but </w:t>
+        <w:t xml:space="preserve"> = 11.5; 152 women, 91 men, 3 identified using a non-binary category or provided no response), 48 participants were excluded. Effects on the Police Officer's Dilemma task are typically analyzed using multiple metrics. We selected the three most common on the basis of a recent meta-analysis (Correll et al., 2014): differential reaction times between trial types (armed vs. not armed), response sensitivity (</w:t>
+      </w:r>
+      <w:r>
+        <w:rPr>
+          <w:i/>
+        </w:rPr>
+        <w:t>d</w:t>
+      </w:r>
+      <w:r>
+        <w:t>' scores: the ability to accurately discriminate armed from unarmed individuals), and response bias (</w:t>
+      </w:r>
+      <w:r>
+        <w:rPr>
+          <w:i/>
+        </w:rPr>
+        <w:t>c</w:t>
+      </w:r>
+      <w:r>
+        <w:t xml:space="preserve"> scores: propensity </w:t>
       </w:r>
       <w:r>
         <w:lastRenderedPageBreak/>
-        <w:t xml:space="preserve">also accomplishes the same goals as the more common strategy of </w:t>
-      </w:r>
-      <w:r>
-        <w:rPr>
-          <w:i/>
-        </w:rPr>
-        <w:t>D</w:t>
-      </w:r>
-      <w:r>
-        <w:t xml:space="preserve"> scoring (Greenwald, Nosek, &amp; Banaji, 2003). Reaction time was entered as the dependent variable, SC-IAT block, IAT condition and their interaction were entered as fixed effects, modern racism score was entered as a fixed-effect covariate, and participant was entered as a random effect. As hypothesized, SC-IAT effects differed between the two IAT conditions (i.e., there was an interaction effect between SC-IAT block and IAT condition in the prediction of reaction times), </w:t>
+        <w:t xml:space="preserve">towards “shoot” responses relative to a “don’t shoot” responses using the metric). Each was analyzed using a linear mixed-effects model that compared scores between IAT conditions while controlling for self-reported racism. No evidence of the key effect was found on the three metrics (reaction times: interaction between trial type and IAT condition, </w:t>
       </w:r>
       <w:r>
         <w:rPr>
@@ -640,7 +1156,7 @@
         <w:t>B</w:t>
       </w:r>
       <w:r>
-        <w:t xml:space="preserve"> = 4.459, 95% CI [1.030, 7.887], β = 0.017, 95% CI [0.004, 0.029], </w:t>
+        <w:t xml:space="preserve"> = 0.983, 95% CI [-0.298, 2.264], β = 0.010, 95% CI [-0.003, 0.023], </w:t>
       </w:r>
       <w:r>
         <w:rPr>
@@ -649,46 +1165,7 @@
         <w:t>p</w:t>
       </w:r>
       <w:r>
-        <w:t xml:space="preserve"> = .011, with participants in the Race IAT condition demonstrating more negative implicit evaluations of the Black people on the SC-IAT than the Flowers-Insects IAT condition. For the sake of reader familiarity, scoring the SC-IAT data using the </w:t>
-      </w:r>
-      <w:r>
-        <w:rPr>
-          <w:i/>
-        </w:rPr>
-        <w:t>D</w:t>
-      </w:r>
-      <w:r>
-        <w:t xml:space="preserve"> score metric revealed that the differences between the conditions were small (</w:t>
-      </w:r>
-      <w:r>
-        <w:rPr>
-          <w:i/>
-        </w:rPr>
-        <w:t>M</w:t>
-      </w:r>
-      <w:r>
-        <w:rPr>
-          <w:vertAlign w:val="subscript"/>
-        </w:rPr>
-        <w:t xml:space="preserve">race </w:t>
-      </w:r>
-      <w:r>
-        <w:t xml:space="preserve">= -0.02, </w:t>
-      </w:r>
-      <w:r>
-        <w:rPr>
-          <w:i/>
-        </w:rPr>
-        <w:t>M</w:t>
-      </w:r>
-      <w:r>
-        <w:rPr>
-          <w:vertAlign w:val="subscript"/>
-        </w:rPr>
-        <w:t xml:space="preserve">control </w:t>
-      </w:r>
-      <w:r>
-        <w:t xml:space="preserve">= 0.04, SDs = 0.33; Cohen’s </w:t>
+        <w:t xml:space="preserve"> = .133; sensitivity (</w:t>
       </w:r>
       <w:r>
         <w:rPr>
@@ -697,10 +1174,7 @@
         <w:t>d</w:t>
       </w:r>
       <w:r>
-        <w:t xml:space="preserve"> = 0.17</w:t>
-      </w:r>
-      <w:r>
-        <w:t xml:space="preserve">). No differences in self-report ratings were found between the IAT conditions, </w:t>
+        <w:t xml:space="preserve">’ metric): main effect for IAT condition, </w:t>
       </w:r>
       <w:r>
         <w:rPr>
@@ -709,7 +1183,7 @@
         <w:t>B</w:t>
       </w:r>
       <w:r>
-        <w:t xml:space="preserve"> = -0.04, 95% CI [-0.18, 0.10], β = -0.04, 95% CI [-0.17, 0.09], </w:t>
+        <w:t xml:space="preserve"> = 0.02, 95% CI [-0.10, 0.14], β = 0.02, 95% CI [-0.10, 0.15], </w:t>
       </w:r>
       <w:r>
         <w:rPr>
@@ -718,7 +1192,43 @@
         <w:t>p</w:t>
       </w:r>
       <w:r>
-        <w:t xml:space="preserve"> = .560.</w:t>
+        <w:t xml:space="preserve"> = .741; response bias (c metric): main effect for IAT condition,</w:t>
+      </w:r>
+      <w:r>
+        <w:rPr>
+          <w:i/>
+        </w:rPr>
+        <w:t xml:space="preserve"> B</w:t>
+      </w:r>
+      <w:r>
+        <w:t xml:space="preserve"> = 0.004, 95% CI [-0.034, 0.042], β = 0.013, 95% CI [-0.113, 0.139], </w:t>
+      </w:r>
+      <w:r>
+        <w:rPr>
+          <w:i/>
+        </w:rPr>
+        <w:t>p</w:t>
+      </w:r>
+      <w:r>
+        <w:t xml:space="preserve"> = .840). Self-report ratings of Black people’s faces were more positive when they previously completed a Race IAT than a Flowers-Insects IAT, </w:t>
+      </w:r>
+      <w:r>
+        <w:rPr>
+          <w:i/>
+        </w:rPr>
+        <w:t>B</w:t>
+      </w:r>
+      <w:r>
+        <w:t xml:space="preserve"> = 0.19, 95% CI = [0.08, 0.31], β = 0.18, 95% CI [0.08, 0.28], </w:t>
+      </w:r>
+      <w:r>
+        <w:rPr>
+          <w:i/>
+        </w:rPr>
+        <w:t>p</w:t>
+      </w:r>
+      <w:r>
+        <w:t xml:space="preserve"> &lt; .001.</w:t>
       </w:r>
     </w:p>
     <w:p>
@@ -726,291 +1236,6 @@
         <w:pStyle w:val="Heading2"/>
       </w:pPr>
       <w:r>
-        <w:t>Experiment 2</w:t>
-      </w:r>
-    </w:p>
-    <w:p>
-      <w:pPr>
-        <w:pStyle w:val="normal0"/>
-      </w:pPr>
-      <w:r>
-        <w:t>213 participants met inclusion and exclusion criteria (</w:t>
-      </w:r>
-      <w:r>
-        <w:rPr>
-          <w:i/>
-        </w:rPr>
-        <w:t>M</w:t>
-      </w:r>
-      <w:r>
-        <w:rPr>
-          <w:vertAlign w:val="subscript"/>
-        </w:rPr>
-        <w:t>age</w:t>
-      </w:r>
-      <w:r>
-        <w:t xml:space="preserve"> = 35.8, </w:t>
-      </w:r>
-      <w:r>
-        <w:rPr>
-          <w:i/>
-        </w:rPr>
-        <w:t>SD</w:t>
-      </w:r>
-      <w:r>
-        <w:t xml:space="preserve"> = 12.1; 103 women, 108 men, 2 identified using a non-binary category or provided no response), 19 participants were excluded. AMP effects were </w:t>
-      </w:r>
-      <w:r>
-        <w:t>analyzed</w:t>
-      </w:r>
-      <w:r>
-        <w:t xml:space="preserve"> using a logistic mixed-effects model with AMP ratings as the dependent variable, AMP prime type (Black faces vs. a </w:t>
-      </w:r>
-      <w:r>
-        <w:lastRenderedPageBreak/>
-        <w:t xml:space="preserve">neutral grey square), IAT condition, and their interaction as fixed effects, modern racism score as a fixed-effect covariate, and participant as a random effect. As hypothesized, AMP effects differed between the two IAT conditions, OR = 0.92, 95% CI [0.90, 0.95], </w:t>
-      </w:r>
-      <w:r>
-        <w:rPr>
-          <w:i/>
-        </w:rPr>
-        <w:t>p</w:t>
-      </w:r>
-      <w:r>
-        <w:t xml:space="preserve"> &lt; .001, with participants in the Race IAT condition demonstrating more negative implicit evaluations of Black people than the Flowers-Insects IAT condition. Again, no difference in self-report ratings were found between the IAT conditions, </w:t>
-      </w:r>
-      <w:r>
-        <w:rPr>
-          <w:i/>
-        </w:rPr>
-        <w:t>B</w:t>
-      </w:r>
-      <w:r>
-        <w:t xml:space="preserve"> = 0.10, 95% CI [-0.02, 0.22], β = 0.10, 95% CI [-0.01, 0.21], </w:t>
-      </w:r>
-      <w:r>
-        <w:rPr>
-          <w:i/>
-        </w:rPr>
-        <w:t>p</w:t>
-      </w:r>
-      <w:r>
-        <w:t xml:space="preserve"> = .089.</w:t>
-      </w:r>
-    </w:p>
-    <w:p>
-      <w:pPr>
-        <w:pStyle w:val="Heading2"/>
-      </w:pPr>
-      <w:r>
-        <w:t>Experiment 3</w:t>
-      </w:r>
-    </w:p>
-    <w:p>
-      <w:pPr>
-        <w:pStyle w:val="normal0"/>
-      </w:pPr>
-      <w:r>
-        <w:t>Next, in order to assess the replicability of the effect on implicit and explicit measures of evaluation, we conducted an exact self-replication of Experiment 2 (i.e., using the AMP as the dependent variable). 333 participants met inclusion and exclusion criteria (</w:t>
-      </w:r>
-      <w:r>
-        <w:rPr>
-          <w:i/>
-        </w:rPr>
-        <w:t>M</w:t>
-      </w:r>
-      <w:r>
-        <w:rPr>
-          <w:vertAlign w:val="subscript"/>
-        </w:rPr>
-        <w:t>age</w:t>
-      </w:r>
-      <w:r>
-        <w:t xml:space="preserve"> = 36.2, </w:t>
-      </w:r>
-      <w:r>
-        <w:rPr>
-          <w:i/>
-        </w:rPr>
-        <w:t>SD</w:t>
-      </w:r>
-      <w:r>
-        <w:t xml:space="preserve"> = 12.6; 178 women, 156 men), 43 participants were excluded. As hypothesized and consistent with Experiment 2, AMP effects differed between the two IAT conditions, OR = 0.94, 95% CI [0.92, 0.97], </w:t>
-      </w:r>
-      <w:r>
-        <w:rPr>
-          <w:i/>
-        </w:rPr>
-        <w:t>p</w:t>
-      </w:r>
-      <w:r>
-        <w:t xml:space="preserve"> &lt; .001, with participants in the Race IAT condition demonstrating more negative implicit evaluations of the Black people than the Flowers-Insects IAT condition. Self-report ratings of Black people’s faces were more positive when they previously completed a Race IAT than a Flowers-Insects IAT, </w:t>
-      </w:r>
-      <w:r>
-        <w:rPr>
-          <w:i/>
-        </w:rPr>
-        <w:t>B</w:t>
-      </w:r>
-      <w:r>
-        <w:t xml:space="preserve"> = 0.08, 95% CI = [0.08, 0.28], β = 0.17, 95% CI [0.08, 0.25], </w:t>
-      </w:r>
-      <w:r>
-        <w:rPr>
-          <w:i/>
-        </w:rPr>
-        <w:t>p</w:t>
-      </w:r>
-      <w:r>
-        <w:t xml:space="preserve"> = .004.</w:t>
-      </w:r>
-    </w:p>
-    <w:p>
-      <w:pPr>
-        <w:pStyle w:val="Heading2"/>
-      </w:pPr>
-      <w:r>
-        <w:lastRenderedPageBreak/>
-        <w:t>Experiment 4</w:t>
-      </w:r>
-    </w:p>
-    <w:p>
-      <w:pPr>
-        <w:pStyle w:val="normal0"/>
-      </w:pPr>
-      <w:r>
-        <w:t>246 participants met inclusion and exclusion criteria (</w:t>
-      </w:r>
-      <w:r>
-        <w:rPr>
-          <w:i/>
-        </w:rPr>
-        <w:t>M</w:t>
-      </w:r>
-      <w:r>
-        <w:rPr>
-          <w:vertAlign w:val="subscript"/>
-        </w:rPr>
-        <w:t>age</w:t>
-      </w:r>
-      <w:r>
-        <w:t xml:space="preserve"> = 36.1, </w:t>
-      </w:r>
-      <w:r>
-        <w:rPr>
-          <w:i/>
-        </w:rPr>
-        <w:t>SD</w:t>
-      </w:r>
-      <w:r>
-        <w:t xml:space="preserve"> = 11.5; 152 women, 91 men, 3 identified using a non-binary category or provided no response), 48 participants were excluded. Effects on the Police Officer's Dilemma task are typically analyzed using multiple metrics. We selected the three most common on the basis of a recent meta-analysis (Correll et al., 2014): differential reaction times between trial types (armed vs. not armed), response sensitivity (</w:t>
-      </w:r>
-      <w:r>
-        <w:rPr>
-          <w:i/>
-        </w:rPr>
-        <w:t>d</w:t>
-      </w:r>
-      <w:r>
-        <w:t>' scores: the ability to accurately discriminate armed from unarmed individuals), and response bias (</w:t>
-      </w:r>
-      <w:r>
-        <w:rPr>
-          <w:i/>
-        </w:rPr>
-        <w:t>c</w:t>
-      </w:r>
-      <w:r>
-        <w:t xml:space="preserve"> scores: propensity towards “shoot” responses relative to a “don’t shoot” responses using the metric). Each was analyzed using a linear mixed-effects model that compared scores between IAT conditions while controlling for self-reported racism. No evidence of the key effect was found on the three metrics (reaction times: interaction between trial type and IAT condition, </w:t>
-      </w:r>
-      <w:r>
-        <w:rPr>
-          <w:i/>
-        </w:rPr>
-        <w:t>B</w:t>
-      </w:r>
-      <w:r>
-        <w:t xml:space="preserve"> = 0.983, 95% CI [-0.298, 2.264], β = 0.010, 95% CI [-0.003, 0.023], </w:t>
-      </w:r>
-      <w:r>
-        <w:rPr>
-          <w:i/>
-        </w:rPr>
-        <w:t>p</w:t>
-      </w:r>
-      <w:r>
-        <w:t xml:space="preserve"> = .133; sensitivity (</w:t>
-      </w:r>
-      <w:r>
-        <w:rPr>
-          <w:i/>
-        </w:rPr>
-        <w:t>d</w:t>
-      </w:r>
-      <w:r>
-        <w:t xml:space="preserve">’ metric): main effect for IAT condition, </w:t>
-      </w:r>
-      <w:r>
-        <w:rPr>
-          <w:i/>
-        </w:rPr>
-        <w:t>B</w:t>
-      </w:r>
-      <w:r>
-        <w:t xml:space="preserve"> = 0.02, 95% CI [-0.10, 0.14], β = 0.02, 95% CI [-0.10, 0.15], </w:t>
-      </w:r>
-      <w:r>
-        <w:rPr>
-          <w:i/>
-        </w:rPr>
-        <w:t>p</w:t>
-      </w:r>
-      <w:r>
-        <w:t xml:space="preserve"> = .741; response bias (c metric): main effect for IAT condition,</w:t>
-      </w:r>
-      <w:r>
-        <w:rPr>
-          <w:i/>
-        </w:rPr>
-        <w:t xml:space="preserve"> B</w:t>
-      </w:r>
-      <w:r>
-        <w:t xml:space="preserve"> = 0.004, 95% CI [-0.034, 0.042], β = 0.013, 95% CI [-0.113, 0.139], </w:t>
-      </w:r>
-      <w:r>
-        <w:rPr>
-          <w:i/>
-        </w:rPr>
-        <w:t>p</w:t>
-      </w:r>
-      <w:r>
-        <w:t xml:space="preserve"> = .840). Self-report ratings of Black people’s faces were more positive when they previously completed a Race IAT than a Flowers-Insects IAT, </w:t>
-      </w:r>
-      <w:r>
-        <w:rPr>
-          <w:i/>
-        </w:rPr>
-        <w:t>B</w:t>
-      </w:r>
-      <w:r>
-        <w:t xml:space="preserve"> = 0.19, 95% CI = [0.08, 0.31], β = 0.18, 95% CI [0.08, 0.28], </w:t>
-      </w:r>
-      <w:r>
-        <w:rPr>
-          <w:i/>
-        </w:rPr>
-        <w:t>p</w:t>
-      </w:r>
-      <w:r>
-        <w:t xml:space="preserve"> &lt; .001.</w:t>
-      </w:r>
-    </w:p>
-    <w:p>
-      <w:pPr>
-        <w:pStyle w:val="Heading2"/>
-      </w:pPr>
-      <w:r>
-        <w:lastRenderedPageBreak/>
         <w:t>Meta analyses</w:t>
       </w:r>
     </w:p>
@@ -1030,7 +1255,11 @@
         <w:t>p</w:t>
       </w:r>
       <w:r>
-        <w:t xml:space="preserve"> &lt; 0.000000002), whereby participants exposed to the Race IAT evaluated black people more negatively on a subsequently completed AMP. Differences between conditions were found on the self-report ratings (Experiments 1-5: B = 0.12, 95% CI [0.02, 0.21], 95% CR [-0.07, 0.30], p = .021), whereby participants exposed to the Race IAT evaluated black people more positively on the rating scales (see SOM-R).</w:t>
+        <w:t xml:space="preserve"> &lt; 0.000000002), whereby participants exposed to the Race IAT evaluated black people more negatively on a subsequently completed AMP. Differences between conditions were found on the self-report ratings (Experiments 1-5: B = 0.12, 95% CI [0.02, 0.21], 95% </w:t>
+      </w:r>
+      <w:r>
+        <w:lastRenderedPageBreak/>
+        <w:t>CR [-0.07, 0.30], p = .021), whereby participants exposed to the Race IAT evaluated black people more positively on the rating scales (see SOM-R).</w:t>
       </w:r>
     </w:p>
     <w:p>
@@ -1058,11 +1287,7 @@
         <w:t xml:space="preserve"> as a result of previously completing the Race IAT</w:t>
       </w:r>
       <w:r>
-        <w:t xml:space="preserve"> (i.e., representing changes in the observed variable only). This was examined by assessing measurement invariance between the two conditions. For the current purposes, tests of metric and scalar invariance between the control and Race IAT conditions were most relevant (see SOM-R). All measures demonstrated good internal consistency and similar configural fit between groups. </w:t>
-      </w:r>
-      <w:r>
-        <w:lastRenderedPageBreak/>
-        <w:t>Critically, all measures passed both metric and scalar invariance between the two IAT conditions, with the exception of the SC-IAT</w:t>
+        <w:t xml:space="preserve"> (i.e., representing changes in the observed variable only). This was examined by assessing measurement invariance between the two conditions. For the current purposes, tests of metric and scalar invariance between the control and Race IAT conditions were most relevant (see SOM-R). All measures demonstrated good internal consistency and similar configural fit between groups. Critically, all measures passed both metric and scalar invariance between the two IAT conditions, with the exception of the SC-IAT</w:t>
       </w:r>
       <w:r>
         <w:t>,</w:t>
@@ -1095,6 +1320,7 @@
         <w:ind w:firstLine="0"/>
       </w:pPr>
       <w:r>
+        <w:lastRenderedPageBreak/>
         <w:t xml:space="preserve">Table 1. </w:t>
       </w:r>
       <w:r>
@@ -1559,8 +1785,8 @@
                 <w:szCs w:val="20"/>
               </w:rPr>
             </w:pPr>
-            <w:bookmarkStart w:id="0" w:name="_gjdgxs" w:colFirst="0" w:colLast="0"/>
-            <w:bookmarkEnd w:id="0"/>
+            <w:bookmarkStart w:id="1" w:name="_gjdgxs" w:colFirst="0" w:colLast="0"/>
+            <w:bookmarkEnd w:id="1"/>
             <w:r>
               <w:rPr>
                 <w:sz w:val="20"/>
@@ -2653,282 +2879,341 @@
       <w:pPr>
         <w:pStyle w:val="normal0"/>
         <w:ind w:firstLine="0"/>
+      </w:pPr>
+      <w:r>
+        <w:t xml:space="preserve"> </w:t>
+      </w:r>
+    </w:p>
+    <w:p>
+      <w:pPr>
+        <w:pStyle w:val="normal0"/>
+        <w:ind w:firstLine="0"/>
         <w:rPr>
           <w:rFonts w:ascii="Arial" w:eastAsia="Arial" w:hAnsi="Arial" w:cs="Arial"/>
           <w:color w:val="222222"/>
         </w:rPr>
       </w:pPr>
-      <w:r>
+    </w:p>
+    <w:p>
+      <w:pPr>
+        <w:pStyle w:val="Heading1"/>
+      </w:pPr>
+      <w:r>
+        <w:t>Discussion</w:t>
+      </w:r>
+    </w:p>
+    <w:p>
+      <w:pPr>
+        <w:pStyle w:val="normal0"/>
+      </w:pPr>
+      <w:r>
+        <w:t xml:space="preserve">Across multiple studies we found that the mere act of completing a Race IAT influences both implicit and explicit racial evaluations, suggesting that the IAT changes the very implicit biases it seeks to assess. We refer to these as ‘assessment-as-intervention’ effects. This finding was observed when the outcome measure did (SC-IAT) or did not (AMP) share procedural similarities with the IAT, suggesting that such outcomes are not merely carryover effects from completing a highly similar task twice. A successful replication also demonstrated the effect’s robustness. By controlling for differences in self-reported baseline racism, our analyses also ensured that these outcomes were not due to differences between the intervention and control groups. Finally, tests of measurement invariance suggest that these differences represent genuine changes in the underlying latent variable (racial bias). </w:t>
+      </w:r>
+    </w:p>
+    <w:p>
+      <w:pPr>
+        <w:pStyle w:val="normal0"/>
+        <w:rPr>
+          <w:color w:val="FF0000"/>
+        </w:rPr>
+      </w:pPr>
+      <w:r>
+        <w:lastRenderedPageBreak/>
+        <w:t>Several other findings emerged, some of which were unexpected. First, whereas the IAT changed evaluative biases, it did not change violence biases towards the racial out</w:t>
+      </w:r>
+      <w:r>
+        <w:t>-</w:t>
+      </w:r>
+      <w:r>
+        <w:t xml:space="preserve">group (Police Officer’s Dilemma task). </w:t>
+      </w:r>
+      <w:r>
+        <w:t xml:space="preserve">This represents an important and informative constraint on the generality of the effect. </w:t>
+      </w:r>
+      <w:r>
+        <w:t xml:space="preserve">Two possibilities present themselves: either (a) the alterations to racial biases produced by the IAT are confined to the same type of bias (evaluations), or (b) implicit racial evaluations are not correlated with racial violence biases. Although the former seems more likely than the latter, in retrospect we </w:t>
+      </w:r>
+      <w:r>
+        <w:t>realized</w:t>
+      </w:r>
+      <w:r>
+        <w:t xml:space="preserve"> that there is, to the best of our knowledge, no work that directly compares performance on a Race IAT to that of the POD. </w:t>
+      </w:r>
+      <w:commentRangeStart w:id="2"/>
+      <w:r>
+        <w:rPr>
+          <w:color w:val="FF0000"/>
+        </w:rPr>
+        <w:t xml:space="preserve">We therefore carried out additional analyses testing for such a relationship (see </w:t>
+      </w:r>
+      <w:r>
+        <w:rPr>
+          <w:color w:val="FF0000"/>
+        </w:rPr>
+        <w:t>SOM-R</w:t>
+      </w:r>
+      <w:r>
+        <w:rPr>
+          <w:color w:val="FF0000"/>
+        </w:rPr>
+        <w:t xml:space="preserve">) and found that xxx. </w:t>
+      </w:r>
+      <w:proofErr w:type="gramStart"/>
+      <w:r>
+        <w:rPr>
+          <w:color w:val="FF0000"/>
+        </w:rPr>
+        <w:t>As such, XX.</w:t>
+      </w:r>
+      <w:proofErr w:type="gramEnd"/>
+      <w:r>
+        <w:rPr>
+          <w:color w:val="FF0000"/>
+        </w:rPr>
         <w:t xml:space="preserve"> </w:t>
       </w:r>
+      <w:commentRangeEnd w:id="2"/>
+      <w:r>
+        <w:rPr>
+          <w:rStyle w:val="CommentReference"/>
+        </w:rPr>
+        <w:commentReference w:id="2"/>
+      </w:r>
+    </w:p>
+    <w:p>
+      <w:pPr>
+        <w:pStyle w:val="normal0"/>
+        <w:rPr>
+          <w:rFonts w:eastAsia="Arial" w:cs="Arial"/>
+        </w:rPr>
+      </w:pPr>
+      <w:r>
+        <w:t xml:space="preserve">Second, we also found that self-report ratings of Black individuals were often more positive in the Race IAT condition, suggesting that ‘assessment-as-intervention’ effects acted in opposite directions across implicit and explicit measures. One explanation for this is </w:t>
+      </w:r>
+      <w:r>
+        <w:t xml:space="preserve">that </w:t>
+      </w:r>
+      <w:r>
+        <w:rPr>
+          <w:rFonts w:eastAsia="Arial" w:cs="Arial"/>
+        </w:rPr>
+        <w:t xml:space="preserve">participants in the intervention condition initially encountered a context (Race IAT) where they had to make comparative automatic racial evaluations (i.e., to both Black and White people). Thereafter they had to emit further racial responses in a relatively automatic way (either on the AMP, SC-IAT, or POD). Yet their counterparts in the control condition never encountered comparative </w:t>
+      </w:r>
+      <w:r>
+        <w:rPr>
+          <w:rFonts w:eastAsia="Arial" w:cs="Arial"/>
+        </w:rPr>
+        <w:lastRenderedPageBreak/>
+        <w:t xml:space="preserve">racial evaluations, as the outcome tasks only ever assessed (implicitly or explicitly) evaluative biases towards Black people. </w:t>
+      </w:r>
+    </w:p>
+    <w:p>
+      <w:pPr>
+        <w:pStyle w:val="normal0"/>
+        <w:rPr>
+          <w:rFonts w:eastAsia="Arial" w:cs="Arial"/>
+        </w:rPr>
+      </w:pPr>
+      <w:r>
+        <w:rPr>
+          <w:rFonts w:eastAsia="Arial" w:cs="Arial"/>
+        </w:rPr>
+        <w:t xml:space="preserve">It may be that the comparative nature of the IAT sensitized people to the idea of racial comparisons - especially seeing as participants were White and being asked to evaluate Black people. When later given an opportunity to emit evaluations of the racial </w:t>
+      </w:r>
+      <w:r>
+        <w:rPr>
+          <w:rFonts w:eastAsia="Arial" w:cs="Arial"/>
+        </w:rPr>
+        <w:t>out-group</w:t>
+      </w:r>
+      <w:r>
+        <w:rPr>
+          <w:rFonts w:eastAsia="Arial" w:cs="Arial"/>
+        </w:rPr>
+        <w:t xml:space="preserve"> in a slow, intentional, and deliberate manner, </w:t>
+      </w:r>
+      <w:proofErr w:type="spellStart"/>
+      <w:r>
+        <w:rPr>
+          <w:rFonts w:eastAsia="Arial" w:cs="Arial"/>
+        </w:rPr>
+        <w:t>overcompensatory</w:t>
+      </w:r>
+      <w:proofErr w:type="spellEnd"/>
+      <w:r>
+        <w:rPr>
+          <w:rFonts w:eastAsia="Arial" w:cs="Arial"/>
+        </w:rPr>
+        <w:t xml:space="preserve"> responses may have led them to emit relatively more positive evaluations than those in the control condition where there was no comparative racial context established by the IAT. This would explain why the Race IAT had an impact at the implicit level in one direction and at explicit level in the other. Critically, however, while the direction of the IAT’s impact at the explicit level was opposite to what was predicted, the presence of such an impact in any direction represents </w:t>
+      </w:r>
+      <w:proofErr w:type="gramStart"/>
+      <w:r>
+        <w:rPr>
+          <w:rFonts w:eastAsia="Arial" w:cs="Arial"/>
+        </w:rPr>
+        <w:t>an ‘assessment</w:t>
+      </w:r>
+      <w:proofErr w:type="gramEnd"/>
+      <w:r>
+        <w:rPr>
+          <w:rFonts w:eastAsia="Arial" w:cs="Arial"/>
+        </w:rPr>
+        <w:t xml:space="preserve">-as-intervention’ effect. This still serves to underscore our core message: that the act of completing a Race IAT changes the racial evaluations it seeks to assess. </w:t>
+      </w:r>
+    </w:p>
+    <w:p>
+      <w:pPr>
+        <w:pStyle w:val="normal0"/>
+      </w:pPr>
+      <w:r>
+        <w:t>At this point, one ma</w:t>
+      </w:r>
+      <w:r>
+        <w:t xml:space="preserve">y ask what implications our findings have for interpreting and using the IAT as a measure of (racial) bias. On the one hand, they highlight an important and previously undetected source of influence on implicit and explicit racial evaluations (i.e., that the act of measuring perturbs the system). On the other hand, this increase in racial bias is relatively small and is unlikely to be the sole driver of the </w:t>
+      </w:r>
+      <w:r>
+        <w:lastRenderedPageBreak/>
+        <w:t>IAT effect itself. There are many</w:t>
+      </w:r>
+      <w:r>
+        <w:t xml:space="preserve"> other important sources, perhaps most</w:t>
+      </w:r>
+      <w:r>
+        <w:t xml:space="preserve"> importantly </w:t>
+      </w:r>
+      <w:r>
+        <w:t>people’s</w:t>
+      </w:r>
+      <w:r>
+        <w:t xml:space="preserve"> racially biased environments and contexts (see Vuletich &amp; </w:t>
+      </w:r>
+      <w:r>
+        <w:t>Payne, 2019).</w:t>
+      </w:r>
+      <w:r>
+        <w:t xml:space="preserve"> Yet, as the creators of the task point out, even statistically small effects can have a societally large impact when implemented at large scale (Greenwald, Banaji, </w:t>
+      </w:r>
+      <w:r>
+        <w:t>&amp; Nosek, 2015).</w:t>
+      </w:r>
+      <w:r>
+        <w:t xml:space="preserve"> Although the impact may be small for any given individua</w:t>
+      </w:r>
+      <w:r>
+        <w:t>l, hundreds of thousands of Race</w:t>
+      </w:r>
+      <w:r>
+        <w:t xml:space="preserve"> IATs are completed each year and may be altering as well as assessing racial bias. </w:t>
+      </w:r>
+    </w:p>
+    <w:p>
+      <w:pPr>
+        <w:pStyle w:val="normal0"/>
+      </w:pPr>
+      <w:r>
+        <w:t xml:space="preserve">It is also unlikely that these changes in racial bias are long-lived. Growing work shows that multiple interventions intentionally designed to change (implicit) racial bias work in the short-term and yet are largely </w:t>
+      </w:r>
+      <w:r>
+        <w:t xml:space="preserve">ineffective in the long-term (Lai et al., 2016; </w:t>
+      </w:r>
+      <w:proofErr w:type="spellStart"/>
+      <w:r>
+        <w:t>Forscher</w:t>
+      </w:r>
+      <w:proofErr w:type="spellEnd"/>
+      <w:r>
+        <w:t xml:space="preserve"> et al., 2019). Thus the effects observed in ou</w:t>
+      </w:r>
+      <w:r>
+        <w:t>r studies - which represent smaller and unintentional changes in racial bias due to measurement - may not produce long-lasting effects within individuals across time.</w:t>
+      </w:r>
+    </w:p>
+    <w:p>
+      <w:pPr>
+        <w:pStyle w:val="normal0"/>
+        <w:rPr>
+          <w:color w:val="FF0000"/>
+        </w:rPr>
+      </w:pPr>
+      <w:r>
+        <w:t xml:space="preserve">Finally, it is important that the ‘assessment-as-intervention’ issue not be seen as one unique to the IAT or be considered in a vacuum. </w:t>
+      </w:r>
+      <w:r>
+        <w:t>S</w:t>
+      </w:r>
+      <w:r>
+        <w:t xml:space="preserve">uch effects </w:t>
+      </w:r>
+      <w:r>
+        <w:t>are</w:t>
+      </w:r>
+      <w:r>
+        <w:t xml:space="preserve"> largely unstudied and rarely acknowledged in psychological science (cf.</w:t>
+      </w:r>
+      <w:r>
+        <w:t xml:space="preserve"> </w:t>
+      </w:r>
+      <w:r>
+        <w:rPr>
+          <w:color w:val="000000"/>
+        </w:rPr>
+        <w:t>Blades</w:t>
+      </w:r>
+      <w:r>
+        <w:rPr>
+          <w:color w:val="000000"/>
+        </w:rPr>
+        <w:t xml:space="preserve"> et al., 2018; French </w:t>
+      </w:r>
+      <w:r>
+        <w:rPr>
+          <w:color w:val="000000"/>
+        </w:rPr>
+        <w:t>&amp; Sutton</w:t>
+      </w:r>
+      <w:r>
+        <w:rPr>
+          <w:color w:val="000000"/>
+        </w:rPr>
+        <w:t>, 2010</w:t>
+      </w:r>
+      <w:r>
+        <w:t xml:space="preserve">). The ‘assessment-as-intervention’ effects evident on the IAT seem to be small in statistical terms. Yet given the rarity of research on this phenomenon, it is difficult to gauge whether the ‘assessment-as-intervention’ effect associated with the Race IAT is small or large compared to other (implicit) measures of racial bias. Indeed, </w:t>
+      </w:r>
+      <w:r>
+        <w:lastRenderedPageBreak/>
+        <w:t xml:space="preserve">little is known about the magnitude and severity of this effect in psychological measurement more generally. This is unfortunate given the ubiquity of assessment within psychological science and the potential implications of this effect on our results. Future work needs to examine ‘assessment-as-intervention’ effects in implicit measures in particular, and psychological measurement more generally. </w:t>
+      </w:r>
+    </w:p>
+    <w:p>
+      <w:pPr>
+        <w:pStyle w:val="normal0"/>
+      </w:pPr>
+      <w:r>
+        <w:t>In short, there is good reason to believe that (a) completing a Race IAT serves to change the same evaluations its seeks to assess; (b) the IAT has a differential impact on implicit versus explicit evaluative measures; and (c) this impact influences evaluative rather than other (violence) form of racial bias. More generally, our findings lend support to the idea that the IAT serves to train as well as test for biases, and that training may occur due to the analogical nature</w:t>
+      </w:r>
+      <w:r>
+        <w:t xml:space="preserve"> of the IAT’s structure (e.g., ‘</w:t>
+      </w:r>
+      <w:r>
+        <w:t>White is t</w:t>
+      </w:r>
+      <w:r>
+        <w:t>o Black as positive is negative’</w:t>
+      </w:r>
+      <w:r>
+        <w:t xml:space="preserve">; see Hussey &amp; De Houwer, 2018). </w:t>
+      </w:r>
+      <w:r>
+        <w:br w:type="page"/>
+      </w:r>
     </w:p>
     <w:p>
       <w:pPr>
         <w:pStyle w:val="Heading1"/>
       </w:pPr>
-      <w:r>
-        <w:t>Discussion</w:t>
-      </w:r>
-    </w:p>
-    <w:p>
-      <w:pPr>
-        <w:pStyle w:val="normal0"/>
-      </w:pPr>
-      <w:r>
-        <w:t>Across multiple studies we found that the mere act of completing a Race IAT influences both implicit and explicit racial evaluations, suggesting that the IAT changes the very implicit biases it seeks to assess. We refer to these as ‘assessment-as-intervention’ effects. This finding was observed when the outcome measure did (SC-</w:t>
-      </w:r>
-      <w:r>
-        <w:lastRenderedPageBreak/>
-        <w:t xml:space="preserve">IAT) or did not (AMP) share procedural similarities with the IAT, suggesting that such outcomes are not merely carryover effects from completing a highly similar task twice. A successful replication also demonstrated the effect’s robustness. By controlling for differences in self-reported baseline racism, our analyses also ensured that these outcomes were not due to differences between the intervention and control groups. Finally, tests of measurement invariance suggest that these differences represent genuine changes in the underlying latent variable (racial bias). </w:t>
-      </w:r>
-    </w:p>
-    <w:p>
-      <w:pPr>
-        <w:pStyle w:val="normal0"/>
-        <w:rPr>
-          <w:color w:val="FF0000"/>
-        </w:rPr>
-      </w:pPr>
-      <w:r>
-        <w:t>Several other findings emerged, some of which were unexpected. First, whereas the IAT changed evaluative biases, it did not change violence biases towards the racial out</w:t>
-      </w:r>
-      <w:r>
-        <w:t>-</w:t>
-      </w:r>
-      <w:r>
-        <w:t xml:space="preserve">group (Police Officer’s Dilemma task). Two possibilities present themselves: either (a) the alterations to racial biases produced by the IAT are confined to the same type of bias (evaluations), or (b) implicit racial evaluations are not correlated with racial violence biases. Although the former seems more likely than the latter, in retrospect we </w:t>
-      </w:r>
-      <w:r>
-        <w:t>realized</w:t>
-      </w:r>
-      <w:r>
-        <w:t xml:space="preserve"> that there is, to the best of our knowledge, no work that directly compares performance on a Race IAT to that of the POD. </w:t>
-      </w:r>
-      <w:commentRangeStart w:id="1"/>
-      <w:r>
-        <w:rPr>
-          <w:color w:val="FF0000"/>
-        </w:rPr>
-        <w:t xml:space="preserve">We therefore carried out additional analyses testing for such a relationship (see </w:t>
-      </w:r>
-      <w:r>
-        <w:rPr>
-          <w:color w:val="FF0000"/>
-        </w:rPr>
-        <w:t>SOM-R</w:t>
-      </w:r>
-      <w:r>
-        <w:rPr>
-          <w:color w:val="FF0000"/>
-        </w:rPr>
-        <w:t xml:space="preserve">) and found that xxx. As such, XX. </w:t>
-      </w:r>
-      <w:commentRangeEnd w:id="1"/>
-      <w:r>
-        <w:rPr>
-          <w:rStyle w:val="CommentReference"/>
-        </w:rPr>
-        <w:commentReference w:id="1"/>
-      </w:r>
-    </w:p>
-    <w:p>
-      <w:pPr>
-        <w:pStyle w:val="normal0"/>
-        <w:rPr>
-          <w:rFonts w:eastAsia="Arial" w:cs="Arial"/>
-        </w:rPr>
-      </w:pPr>
-      <w:r>
-        <w:t xml:space="preserve">Second, we also found that self-report ratings of Black individuals were often more positive in the Race IAT condition, suggesting that ‘assessment-as-intervention’ effects acted in opposite directions across implicit and explicit measures. One </w:t>
-      </w:r>
-      <w:r>
-        <w:lastRenderedPageBreak/>
-        <w:t xml:space="preserve">explanation for this is </w:t>
-      </w:r>
-      <w:r>
-        <w:t xml:space="preserve">that </w:t>
-      </w:r>
-      <w:r>
-        <w:rPr>
-          <w:rFonts w:eastAsia="Arial" w:cs="Arial"/>
-        </w:rPr>
-        <w:t xml:space="preserve">participants in the intervention condition initially encountered a context (Race IAT) where they had to make comparative automatic racial evaluations (i.e., to both Black and White people). Thereafter they had to emit further racial responses in a relatively automatic way (either on the AMP, SC-IAT, or POD). Yet their counterparts in the control condition never encountered comparative racial evaluations, as the outcome tasks only ever assessed (implicitly or explicitly) evaluative biases towards Black people. </w:t>
-      </w:r>
-    </w:p>
-    <w:p>
-      <w:pPr>
-        <w:pStyle w:val="normal0"/>
-        <w:rPr>
-          <w:rFonts w:eastAsia="Arial" w:cs="Arial"/>
-        </w:rPr>
-      </w:pPr>
-      <w:r>
-        <w:rPr>
-          <w:rFonts w:eastAsia="Arial" w:cs="Arial"/>
-        </w:rPr>
-        <w:t xml:space="preserve">It may be that the comparative nature of the IAT sensitized people to the idea of racial comparisons - especially seeing as participants were White and being asked to evaluate Black people. When later given an opportunity to emit evaluations of the racial </w:t>
-      </w:r>
-      <w:r>
-        <w:rPr>
-          <w:rFonts w:eastAsia="Arial" w:cs="Arial"/>
-        </w:rPr>
-        <w:t>out-group</w:t>
-      </w:r>
-      <w:r>
-        <w:rPr>
-          <w:rFonts w:eastAsia="Arial" w:cs="Arial"/>
-        </w:rPr>
-        <w:t xml:space="preserve"> in a slow, intentional, and deliberate manner, overcompensatory responses may have led them to emit relatively more positive evaluations than those in the control condition where there was no comparative racial context established by the IAT. This would explain why the Race IAT had an impact at the implicit level in one direction and at explicit level in the other. Critically, however, while the direction of the IAT’s impact at the explicit level was opposite to what was predicted, the presence of such an impact in any direction represents an ‘assessment-as-intervention’ effect. This still serves to underscore our core message: that the act of completing a Race IAT changes the racial evaluations it seeks to assess. </w:t>
-      </w:r>
-    </w:p>
-    <w:p>
-      <w:pPr>
-        <w:pStyle w:val="normal0"/>
-      </w:pPr>
-      <w:r>
-        <w:lastRenderedPageBreak/>
-        <w:t>At this point, one ma</w:t>
-      </w:r>
-      <w:r>
-        <w:t>y ask what implications our findings have for interpreting and using the IAT as a measure of (racial) bias. On the one hand, they highlight an important and previously undetected source of influence on implicit and explicit racial evaluations (i.e., that the act of measuring perturbs the system). On the other hand, this increase in racial bias is relatively small and is unlikely to be the sole driver of the IAT effect itself. There are many</w:t>
-      </w:r>
-      <w:r>
-        <w:t xml:space="preserve"> other important sources, perhaps most</w:t>
-      </w:r>
-      <w:r>
-        <w:t xml:space="preserve"> importantly </w:t>
-      </w:r>
-      <w:r>
-        <w:t>people’s</w:t>
-      </w:r>
-      <w:r>
-        <w:t xml:space="preserve"> racially biased environments and contexts (see Vuletich &amp; </w:t>
-      </w:r>
-      <w:r>
-        <w:t>Payne, 2019).</w:t>
-      </w:r>
-      <w:r>
-        <w:t xml:space="preserve"> Yet, as the creators of the task point out, even statistically small effects can have a societally large impact when implemented at large scale (Greenwald, Banaji, </w:t>
-      </w:r>
-      <w:r>
-        <w:t>&amp; Nosek, 2015).</w:t>
-      </w:r>
-      <w:r>
-        <w:t xml:space="preserve"> Although the impact may be small for any given individua</w:t>
-      </w:r>
-      <w:r>
-        <w:t>l, hundreds of thousands of Race</w:t>
-      </w:r>
-      <w:r>
-        <w:t xml:space="preserve"> IATs are completed each year and may be altering as well as assessing racial bias. </w:t>
-      </w:r>
-    </w:p>
-    <w:p>
-      <w:pPr>
-        <w:pStyle w:val="normal0"/>
-      </w:pPr>
-      <w:r>
-        <w:t xml:space="preserve">It is also unlikely that these changes in racial bias are long-lived. Growing work shows that multiple interventions intentionally designed to change (implicit) racial bias work in the short-term and yet are largely </w:t>
-      </w:r>
-      <w:r>
-        <w:t xml:space="preserve">ineffective in the long-term (Lai et al., 2016; </w:t>
-      </w:r>
-      <w:r>
-        <w:t>Forscher</w:t>
-      </w:r>
-      <w:r>
-        <w:t xml:space="preserve"> et al., 2019). Thus the effects observed in ou</w:t>
-      </w:r>
-      <w:r>
-        <w:t>r studies - which represent smaller and unintentional changes in racial bias due to measurement - may not produce long-lasting effects within individuals across time.</w:t>
-      </w:r>
-    </w:p>
-    <w:p>
-      <w:pPr>
-        <w:pStyle w:val="normal0"/>
-        <w:rPr>
-          <w:color w:val="FF0000"/>
-        </w:rPr>
-      </w:pPr>
-      <w:r>
-        <w:t xml:space="preserve">Finally, it is important that the ‘assessment-as-intervention’ issue not be seen as one unique to the IAT or be considered in a vacuum. </w:t>
-      </w:r>
-      <w:r>
-        <w:t>S</w:t>
-      </w:r>
-      <w:r>
-        <w:t xml:space="preserve">uch effects </w:t>
-      </w:r>
-      <w:r>
-        <w:t>are</w:t>
-      </w:r>
-      <w:r>
-        <w:t xml:space="preserve"> largely unstudied </w:t>
-      </w:r>
-      <w:r>
-        <w:lastRenderedPageBreak/>
-        <w:t>and rarely acknowledged in psychological science (cf.</w:t>
-      </w:r>
-      <w:r>
-        <w:t xml:space="preserve"> </w:t>
-      </w:r>
-      <w:r>
-        <w:rPr>
-          <w:color w:val="000000"/>
-        </w:rPr>
-        <w:t>Blades</w:t>
-      </w:r>
-      <w:r>
-        <w:rPr>
-          <w:color w:val="000000"/>
-        </w:rPr>
-        <w:t xml:space="preserve"> et al., 2018; French </w:t>
-      </w:r>
-      <w:r>
-        <w:rPr>
-          <w:color w:val="000000"/>
-        </w:rPr>
-        <w:t>&amp; Sutton</w:t>
-      </w:r>
-      <w:r>
-        <w:rPr>
-          <w:color w:val="000000"/>
-        </w:rPr>
-        <w:t>, 2010</w:t>
-      </w:r>
-      <w:r>
-        <w:t xml:space="preserve">). The ‘assessment-as-intervention’ effects evident on the IAT seem to be small in statistical terms. Yet given the rarity of research on this phenomenon, it is difficult to gauge whether the ‘assessment-as-intervention’ effect associated with the Race IAT is small or large compared to other (implicit) measures of racial bias. Indeed, little is known about the magnitude and severity of this effect in psychological measurement more generally. This is unfortunate given the ubiquity of assessment within psychological science and the potential implications of this effect on our results. Future work needs to examine ‘assessment-as-intervention’ effects in implicit measures in particular, and psychological measurement more generally. </w:t>
-      </w:r>
-    </w:p>
-    <w:p>
-      <w:pPr>
-        <w:pStyle w:val="normal0"/>
-      </w:pPr>
-      <w:r>
-        <w:t>In short, there is good reason to believe that (a) completing a Race IAT serves to change the same evaluations its seeks to assess; (b) the IAT has a differential impact on implicit versus explicit evaluative measures; and (c) this impact influences evaluative rather than other (violence) form of racial bias. More generally, our findings lend support to the idea that the IAT serves to train as well as test for biases, and that training may occur due to the analogical nature</w:t>
-      </w:r>
-      <w:r>
-        <w:t xml:space="preserve"> of the IAT’s structure (e.g., ‘</w:t>
-      </w:r>
-      <w:r>
-        <w:t>White is t</w:t>
-      </w:r>
-      <w:r>
-        <w:t>o Black as positive is negative’</w:t>
-      </w:r>
-      <w:r>
-        <w:t xml:space="preserve">; see Hussey &amp; De Houwer, 2018). </w:t>
-      </w:r>
-      <w:r>
-        <w:br w:type="page"/>
-      </w:r>
-    </w:p>
-    <w:p>
-      <w:pPr>
-        <w:pStyle w:val="Heading1"/>
-      </w:pPr>
-      <w:bookmarkStart w:id="2" w:name="_fjfjj4chbud0" w:colFirst="0" w:colLast="0"/>
-      <w:bookmarkEnd w:id="2"/>
+      <w:bookmarkStart w:id="3" w:name="_fjfjj4chbud0" w:colFirst="0" w:colLast="0"/>
+      <w:bookmarkEnd w:id="3"/>
       <w:r>
         <w:lastRenderedPageBreak/>
         <w:t>Author Contributions</w:t>
@@ -2946,8 +3231,8 @@
       <w:pPr>
         <w:pStyle w:val="Heading1"/>
       </w:pPr>
-      <w:bookmarkStart w:id="3" w:name="_5v1lz5r1bqx7" w:colFirst="0" w:colLast="0"/>
-      <w:bookmarkEnd w:id="3"/>
+      <w:bookmarkStart w:id="4" w:name="_5v1lz5r1bqx7" w:colFirst="0" w:colLast="0"/>
+      <w:bookmarkEnd w:id="4"/>
     </w:p>
     <w:p>
       <w:pPr>
@@ -3060,6 +3345,7 @@
         </w:rPr>
         <w:t xml:space="preserve">Blades, C. A., Stritzke, W. G. K., Page, A. C., &amp; Brown, J. D. (2018). The benefits and risks of asking research participants about suicide: A meta-analysis of the impact of exposure to suicide-related content. </w:t>
       </w:r>
+      <w:proofErr w:type="gramStart"/>
       <w:r>
         <w:rPr>
           <w:i/>
@@ -3071,7 +3357,14 @@
         <w:rPr>
           <w:color w:val="000000"/>
         </w:rPr>
-        <w:t xml:space="preserve">. </w:t>
+        <w:t>.</w:t>
+      </w:r>
+      <w:proofErr w:type="gramEnd"/>
+      <w:r>
+        <w:rPr>
+          <w:color w:val="000000"/>
+        </w:rPr>
+        <w:t xml:space="preserve"> </w:t>
       </w:r>
       <w:hyperlink r:id="rId11" w:history="1">
         <w:r>
@@ -3104,11 +3397,33 @@
           <w:color w:val="000000"/>
         </w:rPr>
       </w:pPr>
-      <w:r>
-        <w:rPr>
-          <w:color w:val="000000"/>
-        </w:rPr>
-        <w:t xml:space="preserve">Cacioppo, J. T., Petty, R. E., &amp; Kao, C. F. (1984). The efficient assessment of need for cognition. </w:t>
+      <w:proofErr w:type="spellStart"/>
+      <w:r>
+        <w:rPr>
+          <w:color w:val="000000"/>
+        </w:rPr>
+        <w:t>Cacioppo</w:t>
+      </w:r>
+      <w:proofErr w:type="spellEnd"/>
+      <w:r>
+        <w:rPr>
+          <w:color w:val="000000"/>
+        </w:rPr>
+        <w:t xml:space="preserve">, J. T., Petty, R. E., &amp; Kao, C. F. (1984). </w:t>
+      </w:r>
+      <w:proofErr w:type="gramStart"/>
+      <w:r>
+        <w:rPr>
+          <w:color w:val="000000"/>
+        </w:rPr>
+        <w:t>The efficient assessment of need for cognition.</w:t>
+      </w:r>
+      <w:proofErr w:type="gramEnd"/>
+      <w:r>
+        <w:rPr>
+          <w:color w:val="000000"/>
+        </w:rPr>
+        <w:t xml:space="preserve"> </w:t>
       </w:r>
       <w:r>
         <w:rPr>
@@ -3197,7 +3512,21 @@
         <w:rPr>
           <w:color w:val="000000"/>
         </w:rPr>
-        <w:t xml:space="preserve">(2), 233–255. </w:t>
+        <w:t xml:space="preserve">(2), </w:t>
+      </w:r>
+      <w:proofErr w:type="gramStart"/>
+      <w:r>
+        <w:rPr>
+          <w:color w:val="000000"/>
+        </w:rPr>
+        <w:t>233</w:t>
+      </w:r>
+      <w:proofErr w:type="gramEnd"/>
+      <w:r>
+        <w:rPr>
+          <w:color w:val="000000"/>
+        </w:rPr>
+        <w:t xml:space="preserve">–255. </w:t>
       </w:r>
       <w:hyperlink r:id="rId13" w:history="1">
         <w:r>
@@ -3230,11 +3559,19 @@
           <w:color w:val="000000"/>
         </w:rPr>
       </w:pPr>
-      <w:r>
-        <w:rPr>
-          <w:color w:val="000000"/>
-        </w:rPr>
-        <w:t xml:space="preserve">Correll, J., Hudson, S. M., Guillermo, S., &amp; Ma, D. S. (2014). The Police Officer’s Dilemma: A Decade of Research on Racial Bias in the Decision to Shoot. </w:t>
+      <w:proofErr w:type="gramStart"/>
+      <w:r>
+        <w:rPr>
+          <w:color w:val="000000"/>
+        </w:rPr>
+        <w:t>Correll, J., Hudson, S. M., Guillermo, S., &amp; Ma, D. S. (2014).</w:t>
+      </w:r>
+      <w:proofErr w:type="gramEnd"/>
+      <w:r>
+        <w:rPr>
+          <w:color w:val="000000"/>
+        </w:rPr>
+        <w:t xml:space="preserve"> The Police Officer’s Dilemma: A Decade of Research on Racial Bias in the Decision to Shoot. </w:t>
       </w:r>
       <w:r>
         <w:rPr>
@@ -3293,13 +3630,34 @@
           <w:color w:val="000000"/>
         </w:rPr>
       </w:pPr>
-      <w:bookmarkStart w:id="4" w:name="_GoBack"/>
-      <w:bookmarkEnd w:id="4"/>
-      <w:r>
-        <w:rPr>
-          <w:color w:val="000000"/>
-        </w:rPr>
-        <w:t>Forscher, P. S., Lai, C. K., Axt, J., Ebersole, C. R., Herman, M., Dev</w:t>
+      <w:proofErr w:type="spellStart"/>
+      <w:proofErr w:type="gramStart"/>
+      <w:r>
+        <w:rPr>
+          <w:color w:val="000000"/>
+        </w:rPr>
+        <w:t>Forscher</w:t>
+      </w:r>
+      <w:proofErr w:type="spellEnd"/>
+      <w:r>
+        <w:rPr>
+          <w:color w:val="000000"/>
+        </w:rPr>
+        <w:t xml:space="preserve">, P. S., Lai, C. K., Axt, J., </w:t>
+      </w:r>
+      <w:proofErr w:type="spellStart"/>
+      <w:r>
+        <w:rPr>
+          <w:color w:val="000000"/>
+        </w:rPr>
+        <w:t>Ebersole</w:t>
+      </w:r>
+      <w:proofErr w:type="spellEnd"/>
+      <w:r>
+        <w:rPr>
+          <w:color w:val="000000"/>
+        </w:rPr>
+        <w:t>, C. R., Herman, M., Dev</w:t>
       </w:r>
       <w:r>
         <w:rPr>
@@ -3311,7 +3669,28 @@
         <w:rPr>
           <w:color w:val="000000"/>
         </w:rPr>
-        <w:t xml:space="preserve">). A Meta-Analysis of Procedures to Change Implicit Measures. </w:t>
+        <w:t>).</w:t>
+      </w:r>
+      <w:proofErr w:type="gramEnd"/>
+      <w:r>
+        <w:rPr>
+          <w:color w:val="000000"/>
+        </w:rPr>
+        <w:t xml:space="preserve"> </w:t>
+      </w:r>
+      <w:proofErr w:type="gramStart"/>
+      <w:r>
+        <w:rPr>
+          <w:color w:val="000000"/>
+        </w:rPr>
+        <w:t>A Meta-Analysis of Procedures to Change Implicit Measures.</w:t>
+      </w:r>
+      <w:proofErr w:type="gramEnd"/>
+      <w:r>
+        <w:rPr>
+          <w:color w:val="000000"/>
+        </w:rPr>
+        <w:t xml:space="preserve"> </w:t>
       </w:r>
       <w:r>
         <w:rPr>
@@ -3357,6 +3736,7 @@
         <w:lastRenderedPageBreak/>
         <w:t xml:space="preserve">French, D. P., &amp; Sutton, S. (2010). Reactivity of measurement in health psychology: how much of a problem is it? What can be done about it? </w:t>
       </w:r>
+      <w:proofErr w:type="gramStart"/>
       <w:r>
         <w:rPr>
           <w:i/>
@@ -3368,7 +3748,14 @@
         <w:rPr>
           <w:color w:val="000000"/>
         </w:rPr>
-        <w:t xml:space="preserve">453–468. </w:t>
+        <w:t>453–468.</w:t>
+      </w:r>
+      <w:proofErr w:type="gramEnd"/>
+      <w:r>
+        <w:rPr>
+          <w:color w:val="000000"/>
+        </w:rPr>
+        <w:t xml:space="preserve"> </w:t>
       </w:r>
       <w:hyperlink r:id="rId16" w:history="1">
         <w:r>
@@ -3405,7 +3792,28 @@
         <w:rPr>
           <w:color w:val="000000"/>
         </w:rPr>
-        <w:t xml:space="preserve">Gentner, D., &amp; Smith, L. A. (2013). Analogical learning and reasoning. In D. Reisberg (Ed.), </w:t>
+        <w:t xml:space="preserve">Gentner, D., &amp; Smith, L. A. (2013). </w:t>
+      </w:r>
+      <w:proofErr w:type="gramStart"/>
+      <w:r>
+        <w:rPr>
+          <w:color w:val="000000"/>
+        </w:rPr>
+        <w:t>Analogical learning and reasoning.</w:t>
+      </w:r>
+      <w:proofErr w:type="gramEnd"/>
+      <w:r>
+        <w:rPr>
+          <w:color w:val="000000"/>
+        </w:rPr>
+        <w:t xml:space="preserve"> </w:t>
+      </w:r>
+      <w:proofErr w:type="gramStart"/>
+      <w:r>
+        <w:rPr>
+          <w:color w:val="000000"/>
+        </w:rPr>
+        <w:t xml:space="preserve">In D. Reisberg (Ed.), </w:t>
       </w:r>
       <w:r>
         <w:rPr>
@@ -3418,7 +3826,14 @@
         <w:rPr>
           <w:color w:val="000000"/>
         </w:rPr>
-        <w:t xml:space="preserve"> (1st ed., pp. 668–681). New York, NY: Oxford University Press.</w:t>
+        <w:t xml:space="preserve"> (1st ed., pp. 668–681).</w:t>
+      </w:r>
+      <w:proofErr w:type="gramEnd"/>
+      <w:r>
+        <w:rPr>
+          <w:color w:val="000000"/>
+        </w:rPr>
+        <w:t xml:space="preserve"> New York, NY: Oxford University Press.</w:t>
       </w:r>
     </w:p>
     <w:p>
@@ -3530,7 +3945,21 @@
         <w:rPr>
           <w:color w:val="000000"/>
         </w:rPr>
-        <w:t xml:space="preserve">(6), 1464–1480. </w:t>
+        <w:t xml:space="preserve">(6), </w:t>
+      </w:r>
+      <w:proofErr w:type="gramStart"/>
+      <w:r>
+        <w:rPr>
+          <w:color w:val="000000"/>
+        </w:rPr>
+        <w:t>1464</w:t>
+      </w:r>
+      <w:proofErr w:type="gramEnd"/>
+      <w:r>
+        <w:rPr>
+          <w:color w:val="000000"/>
+        </w:rPr>
+        <w:t xml:space="preserve">–1480. </w:t>
       </w:r>
       <w:hyperlink r:id="rId18" w:history="1">
         <w:r>
@@ -3617,7 +4046,21 @@
         <w:rPr>
           <w:color w:val="000000"/>
         </w:rPr>
-        <w:t xml:space="preserve">Greenwald, A. G., Nosek, B. A., &amp; Banaji, M. R. (2003). Understanding and using the Implicit Association Test: I. An improved scoring algorithm. </w:t>
+        <w:t xml:space="preserve">Greenwald, A. G., Nosek, B. A., &amp; Banaji, M. R. (2003). Understanding and using the Implicit Association Test: I. </w:t>
+      </w:r>
+      <w:proofErr w:type="gramStart"/>
+      <w:r>
+        <w:rPr>
+          <w:color w:val="000000"/>
+        </w:rPr>
+        <w:t>An improved scoring algorithm.</w:t>
+      </w:r>
+      <w:proofErr w:type="gramEnd"/>
+      <w:r>
+        <w:rPr>
+          <w:color w:val="000000"/>
+        </w:rPr>
+        <w:t xml:space="preserve"> </w:t>
       </w:r>
       <w:r>
         <w:rPr>
@@ -3690,6 +4133,7 @@
         </w:rPr>
         <w:t xml:space="preserve">Heisenberg, W. (1958). </w:t>
       </w:r>
+      <w:proofErr w:type="gramStart"/>
       <w:r>
         <w:rPr>
           <w:i/>
@@ -3703,6 +4147,7 @@
         </w:rPr>
         <w:t>.</w:t>
       </w:r>
+      <w:proofErr w:type="gramEnd"/>
     </w:p>
     <w:p>
       <w:pPr>
@@ -3750,7 +4195,21 @@
         <w:rPr>
           <w:color w:val="000000"/>
         </w:rPr>
-        <w:t xml:space="preserve">(1), 1–55. </w:t>
+        <w:t xml:space="preserve">(1), </w:t>
+      </w:r>
+      <w:proofErr w:type="gramStart"/>
+      <w:r>
+        <w:rPr>
+          <w:color w:val="000000"/>
+        </w:rPr>
+        <w:t>1</w:t>
+      </w:r>
+      <w:proofErr w:type="gramEnd"/>
+      <w:r>
+        <w:rPr>
+          <w:color w:val="000000"/>
+        </w:rPr>
+        <w:t xml:space="preserve">–55. </w:t>
       </w:r>
       <w:hyperlink r:id="rId21" w:history="1">
         <w:r>
@@ -3837,7 +4296,21 @@
         <w:rPr>
           <w:color w:val="000000"/>
         </w:rPr>
-        <w:t xml:space="preserve">Karpinski, A., &amp; Steinman, R. B. (2006). The single category implicit association test as a measure of implicit social cognition. </w:t>
+        <w:t xml:space="preserve">Karpinski, A., &amp; Steinman, R. B. (2006). </w:t>
+      </w:r>
+      <w:proofErr w:type="gramStart"/>
+      <w:r>
+        <w:rPr>
+          <w:color w:val="000000"/>
+        </w:rPr>
+        <w:t>The single category implicit association test as a measure of implicit social cognition.</w:t>
+      </w:r>
+      <w:proofErr w:type="gramEnd"/>
+      <w:r>
+        <w:rPr>
+          <w:color w:val="000000"/>
+        </w:rPr>
+        <w:t xml:space="preserve"> </w:t>
       </w:r>
       <w:r>
         <w:rPr>
@@ -3900,7 +4373,63 @@
         <w:rPr>
           <w:color w:val="000000"/>
         </w:rPr>
-        <w:t xml:space="preserve">Lai, C. K., Marini, M., Lehr, S. A., Cerruti, C., Shin, J.-E. L., Joy-Gaba, J. A., … Nosek, B. A. (2014). Reducing implicit racial preferences: I. A comparative investigation of 17 interventions. </w:t>
+        <w:t xml:space="preserve">Lai, C. K., Marini, M., Lehr, S. A., </w:t>
+      </w:r>
+      <w:proofErr w:type="spellStart"/>
+      <w:r>
+        <w:rPr>
+          <w:color w:val="000000"/>
+        </w:rPr>
+        <w:t>Cerruti</w:t>
+      </w:r>
+      <w:proofErr w:type="spellEnd"/>
+      <w:r>
+        <w:rPr>
+          <w:color w:val="000000"/>
+        </w:rPr>
+        <w:t>, C., Shin, J</w:t>
+      </w:r>
+      <w:proofErr w:type="gramStart"/>
+      <w:r>
+        <w:rPr>
+          <w:color w:val="000000"/>
+        </w:rPr>
+        <w:t>.-</w:t>
+      </w:r>
+      <w:proofErr w:type="gramEnd"/>
+      <w:r>
+        <w:rPr>
+          <w:color w:val="000000"/>
+        </w:rPr>
+        <w:t>E. L., Joy-</w:t>
+      </w:r>
+      <w:proofErr w:type="spellStart"/>
+      <w:r>
+        <w:rPr>
+          <w:color w:val="000000"/>
+        </w:rPr>
+        <w:t>Gaba</w:t>
+      </w:r>
+      <w:proofErr w:type="spellEnd"/>
+      <w:r>
+        <w:rPr>
+          <w:color w:val="000000"/>
+        </w:rPr>
+        <w:t xml:space="preserve">, J. A., … Nosek, B. A. (2014). Reducing implicit racial preferences: I. </w:t>
+      </w:r>
+      <w:proofErr w:type="gramStart"/>
+      <w:r>
+        <w:rPr>
+          <w:color w:val="000000"/>
+        </w:rPr>
+        <w:t>A comparative investigation of 17 interventions.</w:t>
+      </w:r>
+      <w:proofErr w:type="gramEnd"/>
+      <w:r>
+        <w:rPr>
+          <w:color w:val="000000"/>
+        </w:rPr>
+        <w:t xml:space="preserve"> </w:t>
       </w:r>
       <w:r>
         <w:rPr>
@@ -3926,7 +4455,21 @@
         <w:rPr>
           <w:color w:val="000000"/>
         </w:rPr>
-        <w:t xml:space="preserve">(4), 1765–1785. </w:t>
+        <w:t xml:space="preserve">(4), </w:t>
+      </w:r>
+      <w:proofErr w:type="gramStart"/>
+      <w:r>
+        <w:rPr>
+          <w:color w:val="000000"/>
+        </w:rPr>
+        <w:t>1765</w:t>
+      </w:r>
+      <w:proofErr w:type="gramEnd"/>
+      <w:r>
+        <w:rPr>
+          <w:color w:val="000000"/>
+        </w:rPr>
+        <w:t xml:space="preserve">–1785. </w:t>
       </w:r>
       <w:hyperlink r:id="rId24" w:history="1">
         <w:r>
@@ -3963,14 +4506,70 @@
         <w:rPr>
           <w:color w:val="000000"/>
         </w:rPr>
-        <w:t xml:space="preserve">Lai, C. K., Skinner, A. L., Cooley, E., Murrar, S., Brauer, M., Devos, T., … Nosek, B. A. (2016). Reducing implicit racial preferences: II. Intervention effectiveness </w:t>
+        <w:t xml:space="preserve">Lai, C. K., Skinner, A. L., Cooley, E., </w:t>
+      </w:r>
+      <w:proofErr w:type="spellStart"/>
+      <w:r>
+        <w:rPr>
+          <w:color w:val="000000"/>
+        </w:rPr>
+        <w:t>Murrar</w:t>
+      </w:r>
+      <w:proofErr w:type="spellEnd"/>
+      <w:r>
+        <w:rPr>
+          <w:color w:val="000000"/>
+        </w:rPr>
+        <w:t xml:space="preserve">, S., </w:t>
+      </w:r>
+      <w:proofErr w:type="spellStart"/>
+      <w:r>
+        <w:rPr>
+          <w:color w:val="000000"/>
+        </w:rPr>
+        <w:t>Brauer</w:t>
+      </w:r>
+      <w:proofErr w:type="spellEnd"/>
+      <w:r>
+        <w:rPr>
+          <w:color w:val="000000"/>
+        </w:rPr>
+        <w:t xml:space="preserve">, M., </w:t>
+      </w:r>
+      <w:proofErr w:type="spellStart"/>
+      <w:r>
+        <w:rPr>
+          <w:color w:val="000000"/>
+        </w:rPr>
+        <w:t>Devos</w:t>
+      </w:r>
+      <w:proofErr w:type="spellEnd"/>
+      <w:r>
+        <w:rPr>
+          <w:color w:val="000000"/>
+        </w:rPr>
+        <w:t xml:space="preserve">, T., … Nosek, B. A. (2016). Reducing implicit racial preferences: II. </w:t>
+      </w:r>
+      <w:proofErr w:type="gramStart"/>
+      <w:r>
+        <w:rPr>
+          <w:color w:val="000000"/>
+        </w:rPr>
+        <w:t xml:space="preserve">Intervention effectiveness </w:t>
       </w:r>
       <w:r>
         <w:rPr>
           <w:color w:val="000000"/>
         </w:rPr>
         <w:lastRenderedPageBreak/>
-        <w:t xml:space="preserve">across time. </w:t>
+        <w:t>across time.</w:t>
+      </w:r>
+      <w:proofErr w:type="gramEnd"/>
+      <w:r>
+        <w:rPr>
+          <w:color w:val="000000"/>
+        </w:rPr>
+        <w:t xml:space="preserve"> </w:t>
       </w:r>
       <w:r>
         <w:rPr>
@@ -4033,7 +4632,49 @@
         <w:rPr>
           <w:color w:val="000000"/>
         </w:rPr>
-        <w:t xml:space="preserve">McConahay, J. B. (1986). Modern racism, ambivalence, and the modern racism scale. In J. F. Dovidio &amp; S. L. Gaertner (Eds.), </w:t>
+        <w:t xml:space="preserve">McConahay, J. B. (1986). </w:t>
+      </w:r>
+      <w:proofErr w:type="gramStart"/>
+      <w:r>
+        <w:rPr>
+          <w:color w:val="000000"/>
+        </w:rPr>
+        <w:t>Modern racism, ambivalence, and the modern racism scale.</w:t>
+      </w:r>
+      <w:proofErr w:type="gramEnd"/>
+      <w:r>
+        <w:rPr>
+          <w:color w:val="000000"/>
+        </w:rPr>
+        <w:t xml:space="preserve"> In J. F. </w:t>
+      </w:r>
+      <w:proofErr w:type="spellStart"/>
+      <w:r>
+        <w:rPr>
+          <w:color w:val="000000"/>
+        </w:rPr>
+        <w:t>Dovidio</w:t>
+      </w:r>
+      <w:proofErr w:type="spellEnd"/>
+      <w:r>
+        <w:rPr>
+          <w:color w:val="000000"/>
+        </w:rPr>
+        <w:t xml:space="preserve"> &amp; S. L. </w:t>
+      </w:r>
+      <w:proofErr w:type="spellStart"/>
+      <w:r>
+        <w:rPr>
+          <w:color w:val="000000"/>
+        </w:rPr>
+        <w:t>Gaertner</w:t>
+      </w:r>
+      <w:proofErr w:type="spellEnd"/>
+      <w:r>
+        <w:rPr>
+          <w:color w:val="000000"/>
+        </w:rPr>
+        <w:t xml:space="preserve"> (Eds.), </w:t>
       </w:r>
       <w:r>
         <w:rPr>
@@ -4069,7 +4710,21 @@
         <w:rPr>
           <w:color w:val="000000"/>
         </w:rPr>
-        <w:t xml:space="preserve">Nosek, B. A. (2007). Implicit–Explicit Relations. </w:t>
+        <w:t xml:space="preserve">Nosek, B. A. (2007). </w:t>
+      </w:r>
+      <w:proofErr w:type="gramStart"/>
+      <w:r>
+        <w:rPr>
+          <w:color w:val="000000"/>
+        </w:rPr>
+        <w:t>Implicit–Explicit Relations.</w:t>
+      </w:r>
+      <w:proofErr w:type="gramEnd"/>
+      <w:r>
+        <w:rPr>
+          <w:color w:val="000000"/>
+        </w:rPr>
+        <w:t xml:space="preserve"> </w:t>
       </w:r>
       <w:r>
         <w:rPr>
@@ -4191,11 +4846,19 @@
           <w:color w:val="000000"/>
         </w:rPr>
       </w:pPr>
-      <w:r>
-        <w:rPr>
-          <w:color w:val="000000"/>
-        </w:rPr>
-        <w:t xml:space="preserve">Payne, K., Cheng, C. M., Govorun, O., &amp; Stewart, B. D. (2005). An inkblot for attitudes: Affect misattribution as implicit measurement. </w:t>
+      <w:proofErr w:type="gramStart"/>
+      <w:r>
+        <w:rPr>
+          <w:color w:val="000000"/>
+        </w:rPr>
+        <w:t>Payne, K., Cheng, C. M., Govorun, O., &amp; Stewart, B. D. (2005).</w:t>
+      </w:r>
+      <w:proofErr w:type="gramEnd"/>
+      <w:r>
+        <w:rPr>
+          <w:color w:val="000000"/>
+        </w:rPr>
+        <w:t xml:space="preserve"> An inkblot for attitudes: Affect misattribution as implicit measurement. </w:t>
       </w:r>
       <w:r>
         <w:rPr>
@@ -4254,11 +4917,103 @@
           <w:color w:val="000000"/>
         </w:rPr>
       </w:pPr>
-      <w:r>
-        <w:rPr>
-          <w:color w:val="000000"/>
-        </w:rPr>
-        <w:t xml:space="preserve">Payne, K., Krosnick, J. A., Pasek, J., Lelkes, Y., Akhtar, O., &amp; Tompson, T. (2010). Implicit and explicit prejudice in the 2008 American presidential election. </w:t>
+      <w:proofErr w:type="gramStart"/>
+      <w:r>
+        <w:rPr>
+          <w:color w:val="000000"/>
+        </w:rPr>
+        <w:t xml:space="preserve">Payne, K., </w:t>
+      </w:r>
+      <w:proofErr w:type="spellStart"/>
+      <w:r>
+        <w:rPr>
+          <w:color w:val="000000"/>
+        </w:rPr>
+        <w:t>Krosnick</w:t>
+      </w:r>
+      <w:proofErr w:type="spellEnd"/>
+      <w:r>
+        <w:rPr>
+          <w:color w:val="000000"/>
+        </w:rPr>
+        <w:t xml:space="preserve">, J. A., </w:t>
+      </w:r>
+      <w:proofErr w:type="spellStart"/>
+      <w:r>
+        <w:rPr>
+          <w:color w:val="000000"/>
+        </w:rPr>
+        <w:t>Pasek</w:t>
+      </w:r>
+      <w:proofErr w:type="spellEnd"/>
+      <w:r>
+        <w:rPr>
+          <w:color w:val="000000"/>
+        </w:rPr>
+        <w:t xml:space="preserve">, J., </w:t>
+      </w:r>
+      <w:proofErr w:type="spellStart"/>
+      <w:r>
+        <w:rPr>
+          <w:color w:val="000000"/>
+        </w:rPr>
+        <w:t>Lelkes</w:t>
+      </w:r>
+      <w:proofErr w:type="spellEnd"/>
+      <w:r>
+        <w:rPr>
+          <w:color w:val="000000"/>
+        </w:rPr>
+        <w:t xml:space="preserve">, Y., </w:t>
+      </w:r>
+      <w:proofErr w:type="spellStart"/>
+      <w:r>
+        <w:rPr>
+          <w:color w:val="000000"/>
+        </w:rPr>
+        <w:t>Akhtar</w:t>
+      </w:r>
+      <w:proofErr w:type="spellEnd"/>
+      <w:r>
+        <w:rPr>
+          <w:color w:val="000000"/>
+        </w:rPr>
+        <w:t xml:space="preserve">, O., &amp; </w:t>
+      </w:r>
+      <w:proofErr w:type="spellStart"/>
+      <w:r>
+        <w:rPr>
+          <w:color w:val="000000"/>
+        </w:rPr>
+        <w:t>Tompson</w:t>
+      </w:r>
+      <w:proofErr w:type="spellEnd"/>
+      <w:r>
+        <w:rPr>
+          <w:color w:val="000000"/>
+        </w:rPr>
+        <w:t>, T. (2010).</w:t>
+      </w:r>
+      <w:proofErr w:type="gramEnd"/>
+      <w:r>
+        <w:rPr>
+          <w:color w:val="000000"/>
+        </w:rPr>
+        <w:t xml:space="preserve"> </w:t>
+      </w:r>
+      <w:proofErr w:type="gramStart"/>
+      <w:r>
+        <w:rPr>
+          <w:color w:val="000000"/>
+        </w:rPr>
+        <w:t>Implicit and explicit prejudice in the 2008 American presidential election.</w:t>
+      </w:r>
+      <w:proofErr w:type="gramEnd"/>
+      <w:r>
+        <w:rPr>
+          <w:color w:val="000000"/>
+        </w:rPr>
+        <w:t xml:space="preserve"> </w:t>
       </w:r>
       <w:r>
         <w:rPr>
@@ -4324,6 +5079,7 @@
         <w:lastRenderedPageBreak/>
         <w:t xml:space="preserve">Viechtbauer, W. (2010). Conducting Meta-Analyses in R with the metafor Package. </w:t>
       </w:r>
+      <w:proofErr w:type="gramStart"/>
       <w:r>
         <w:rPr>
           <w:i/>
@@ -4348,7 +5104,14 @@
         <w:rPr>
           <w:color w:val="000000"/>
         </w:rPr>
-        <w:t xml:space="preserve">(3). </w:t>
+        <w:t>(3).</w:t>
+      </w:r>
+      <w:proofErr w:type="gramEnd"/>
+      <w:r>
+        <w:rPr>
+          <w:color w:val="000000"/>
+        </w:rPr>
+        <w:t xml:space="preserve"> </w:t>
       </w:r>
       <w:hyperlink r:id="rId30" w:history="1">
         <w:r>
@@ -4500,6 +5263,7 @@
         </w:rPr>
         <w:t xml:space="preserve">Xu, F. K., Nosek, B. A., &amp; Greenwald, A. G. (2014). Psychology data from the Race Implicit Association Test on the Project Implicit Demo website. </w:t>
       </w:r>
+      <w:proofErr w:type="gramStart"/>
       <w:r>
         <w:rPr>
           <w:i/>
@@ -4524,7 +5288,14 @@
         <w:rPr>
           <w:color w:val="000000"/>
         </w:rPr>
-        <w:t xml:space="preserve">(1). </w:t>
+        <w:t>(1).</w:t>
+      </w:r>
+      <w:proofErr w:type="gramEnd"/>
+      <w:r>
+        <w:rPr>
+          <w:color w:val="000000"/>
+        </w:rPr>
+        <w:t xml:space="preserve"> </w:t>
       </w:r>
       <w:hyperlink r:id="rId33" w:history="1">
         <w:r>
@@ -4561,8 +5332,23 @@
         <w:rPr>
           <w:color w:val="000000"/>
         </w:rPr>
-        <w:t xml:space="preserve">Yudkin, D. A., &amp; Van Bavel, J. (2018, January 20). The Roots of Implicit Bias. </w:t>
-      </w:r>
+        <w:t xml:space="preserve">Yudkin, D. A., &amp; Van Bavel, J. (2018, January 20). </w:t>
+      </w:r>
+      <w:proofErr w:type="gramStart"/>
+      <w:r>
+        <w:rPr>
+          <w:color w:val="000000"/>
+        </w:rPr>
+        <w:t>The Roots of Implicit Bias.</w:t>
+      </w:r>
+      <w:proofErr w:type="gramEnd"/>
+      <w:r>
+        <w:rPr>
+          <w:color w:val="000000"/>
+        </w:rPr>
+        <w:t xml:space="preserve"> </w:t>
+      </w:r>
+      <w:proofErr w:type="gramStart"/>
       <w:r>
         <w:rPr>
           <w:i/>
@@ -4574,7 +5360,14 @@
         <w:rPr>
           <w:color w:val="000000"/>
         </w:rPr>
-        <w:t xml:space="preserve">. Retrieved from </w:t>
+        <w:t>.</w:t>
+      </w:r>
+      <w:proofErr w:type="gramEnd"/>
+      <w:r>
+        <w:rPr>
+          <w:color w:val="000000"/>
+        </w:rPr>
+        <w:t xml:space="preserve"> Retrieved from </w:t>
       </w:r>
       <w:hyperlink r:id="rId34" w:history="1">
         <w:r>
@@ -4607,7 +5400,7 @@
 
 <file path=word/comments.xml><?xml version="1.0" encoding="utf-8"?>
 <w:comments xmlns:wpc="http://schemas.microsoft.com/office/word/2010/wordprocessingCanvas" xmlns:mo="http://schemas.microsoft.com/office/mac/office/2008/main" xmlns:mc="http://schemas.openxmlformats.org/markup-compatibility/2006" xmlns:mv="urn:schemas-microsoft-com:mac:vml" xmlns:o="urn:schemas-microsoft-com:office:office" xmlns:r="http://schemas.openxmlformats.org/officeDocument/2006/relationships" xmlns:m="http://schemas.openxmlformats.org/officeDocument/2006/math" xmlns:v="urn:schemas-microsoft-com:vml" xmlns:wp14="http://schemas.microsoft.com/office/word/2010/wordprocessingDrawing" xmlns:wp="http://schemas.openxmlformats.org/drawingml/2006/wordprocessingDrawing" xmlns:w10="urn:schemas-microsoft-com:office:word" xmlns:w="http://schemas.openxmlformats.org/wordprocessingml/2006/main" xmlns:w14="http://schemas.microsoft.com/office/word/2010/wordml" xmlns:wpg="http://schemas.microsoft.com/office/word/2010/wordprocessingGroup" xmlns:wpi="http://schemas.microsoft.com/office/word/2010/wordprocessingInk" xmlns:wne="http://schemas.microsoft.com/office/word/2006/wordml" xmlns:wps="http://schemas.microsoft.com/office/word/2010/wordprocessingShape" mc:Ignorable="w14 wp14">
-  <w:comment w:id="1" w:author="Ian Hussey" w:date="2019-05-14T12:57:00Z" w:initials="IH">
+  <w:comment w:id="2" w:author="Ian Hussey" w:date="2019-05-14T12:57:00Z" w:initials="IH">
     <w:p>
       <w:pPr>
         <w:pStyle w:val="CommentText"/>
@@ -4747,7 +5540,7 @@
         <w:rStyle w:val="PageNumber"/>
         <w:noProof/>
       </w:rPr>
-      <w:t>11</w:t>
+      <w:t>5</w:t>
     </w:r>
     <w:r>
       <w:rPr>

</xml_diff>